<commit_message>
Some more bot design, set .gitignore to ignore temporary MS Word files.
</commit_message>
<xml_diff>
--- a/docs/New Design.docx
+++ b/docs/New Design.docx
@@ -170,15 +170,112 @@
     </w:p>
     <w:p>
       <w:pPr>
-        <w:pStyle w:val="ListParagraph"/>
-        <w:numPr>
-          <w:ilvl w:val="0"/>
-          <w:numId w:val="1"/>
-        </w:numPr>
-        <w:bidi w:val="0"/>
-      </w:pPr>
-      <w:r>
-        <w:t>On:</w:t>
+        <w:bidi w:val="0"/>
+        <w:jc w:val="both"/>
+      </w:pPr>
+      <w:r>
+        <w:t>Many of the things modules can do are implemented as events in the system. One could avoid using the module configurations and make them as custom events instead, but in order to keep the configuration UI simple for simple tasks, modules will also provide configuration options that create events behind the scenes. These will be kept separate from custom events in order to easily maintain a link between the module configuration GUI and the events (otherwise, for example, if the event “on first message by X say Y” – created by adding Y as a welcome message for X in the Welcome module – is treated the same as custom events, then if the user switches to the event editor and changes that event to be “on X using the command “</w:t>
+      </w:r>
+      <w:r>
+        <w:rPr>
+          <w:rFonts w:ascii="Courier New" w:hAnsi="Courier New" w:cs="Courier New"/>
+        </w:rPr>
+        <w:t>!hello</w:t>
+      </w:r>
+      <w:r>
+        <w:t>” instead, what would the entry for X in the Welcome module configuration page show?).</w:t>
+      </w:r>
+    </w:p>
+    <w:p>
+      <w:pPr>
+        <w:pStyle w:val="ListParagraph"/>
+        <w:numPr>
+          <w:ilvl w:val="0"/>
+          <w:numId w:val="1"/>
+        </w:numPr>
+        <w:bidi w:val="0"/>
+      </w:pPr>
+      <w:r>
+        <w:rPr>
+          <w:b/>
+          <w:bCs/>
+        </w:rPr>
+        <w:t>If</w:t>
+      </w:r>
+      <w:r>
+        <w:t>:</w:t>
+      </w:r>
+    </w:p>
+    <w:p>
+      <w:pPr>
+        <w:pStyle w:val="ListParagraph"/>
+        <w:numPr>
+          <w:ilvl w:val="1"/>
+          <w:numId w:val="1"/>
+        </w:numPr>
+        <w:bidi w:val="0"/>
+      </w:pPr>
+      <w:r>
+        <w:t>General filter category</w:t>
+      </w:r>
+    </w:p>
+    <w:p>
+      <w:pPr>
+        <w:pStyle w:val="ListParagraph"/>
+        <w:numPr>
+          <w:ilvl w:val="2"/>
+          <w:numId w:val="1"/>
+        </w:numPr>
+        <w:bidi w:val="0"/>
+      </w:pPr>
+      <w:r>
+        <w:t>Same as before</w:t>
+      </w:r>
+    </w:p>
+    <w:p>
+      <w:pPr>
+        <w:pStyle w:val="ListParagraph"/>
+        <w:numPr>
+          <w:ilvl w:val="1"/>
+          <w:numId w:val="1"/>
+        </w:numPr>
+        <w:bidi w:val="0"/>
+      </w:pPr>
+      <w:r>
+        <w:t>Module category</w:t>
+      </w:r>
+    </w:p>
+    <w:p>
+      <w:pPr>
+        <w:pStyle w:val="ListParagraph"/>
+        <w:numPr>
+          <w:ilvl w:val="2"/>
+          <w:numId w:val="1"/>
+        </w:numPr>
+        <w:bidi w:val="0"/>
+      </w:pPr>
+      <w:r>
+        <w:t>Filters exported by each module instance</w:t>
+      </w:r>
+    </w:p>
+    <w:p>
+      <w:pPr>
+        <w:pStyle w:val="ListParagraph"/>
+        <w:numPr>
+          <w:ilvl w:val="0"/>
+          <w:numId w:val="1"/>
+        </w:numPr>
+        <w:bidi w:val="0"/>
+      </w:pPr>
+      <w:r>
+        <w:rPr>
+          <w:b/>
+          <w:bCs/>
+        </w:rPr>
+        <w:t>On</w:t>
+      </w:r>
+      <w:r>
+        <w:t>:</w:t>
       </w:r>
     </w:p>
     <w:p>
@@ -248,12 +345,52 @@
       <w:pPr>
         <w:pStyle w:val="ListParagraph"/>
         <w:numPr>
+          <w:ilvl w:val="1"/>
+          <w:numId w:val="1"/>
+        </w:numPr>
+        <w:bidi w:val="0"/>
+      </w:pPr>
+      <w:r>
+        <w:lastRenderedPageBreak/>
+        <w:t>Connections category</w:t>
+      </w:r>
+    </w:p>
+    <w:p>
+      <w:pPr>
+        <w:pStyle w:val="ListParagraph"/>
+        <w:numPr>
           <w:ilvl w:val="2"/>
           <w:numId w:val="1"/>
         </w:numPr>
         <w:bidi w:val="0"/>
       </w:pPr>
       <w:r>
+        <w:t>Twitch</w:t>
+      </w:r>
+    </w:p>
+    <w:p>
+      <w:pPr>
+        <w:pStyle w:val="ListParagraph"/>
+        <w:numPr>
+          <w:ilvl w:val="3"/>
+          <w:numId w:val="1"/>
+        </w:numPr>
+        <w:bidi w:val="0"/>
+      </w:pPr>
+      <w:r>
+        <w:t>All the ones from before</w:t>
+      </w:r>
+    </w:p>
+    <w:p>
+      <w:pPr>
+        <w:pStyle w:val="ListParagraph"/>
+        <w:numPr>
+          <w:ilvl w:val="3"/>
+          <w:numId w:val="1"/>
+        </w:numPr>
+        <w:bidi w:val="0"/>
+      </w:pPr>
+      <w:r>
         <w:t>Cheer [user] [amount]</w:t>
       </w:r>
     </w:p>
@@ -261,6 +398,32 @@
       <w:pPr>
         <w:pStyle w:val="ListParagraph"/>
         <w:numPr>
+          <w:ilvl w:val="2"/>
+          <w:numId w:val="1"/>
+        </w:numPr>
+        <w:bidi w:val="0"/>
+      </w:pPr>
+      <w:r>
+        <w:t>Discord</w:t>
+      </w:r>
+    </w:p>
+    <w:p>
+      <w:pPr>
+        <w:pStyle w:val="ListParagraph"/>
+        <w:numPr>
+          <w:ilvl w:val="3"/>
+          <w:numId w:val="1"/>
+        </w:numPr>
+        <w:bidi w:val="0"/>
+      </w:pPr>
+      <w:r>
+        <w:t>Message by user to server channel, etc.</w:t>
+      </w:r>
+    </w:p>
+    <w:p>
+      <w:pPr>
+        <w:pStyle w:val="ListParagraph"/>
+        <w:numPr>
           <w:ilvl w:val="1"/>
           <w:numId w:val="1"/>
         </w:numPr>
@@ -282,18 +445,28 @@
       <w:r>
         <w:t>Triggers exported by each module instance</w:t>
       </w:r>
-    </w:p>
-    <w:p>
-      <w:pPr>
-        <w:pStyle w:val="ListParagraph"/>
-        <w:numPr>
-          <w:ilvl w:val="0"/>
-          <w:numId w:val="1"/>
-        </w:numPr>
-        <w:bidi w:val="0"/>
-      </w:pPr>
-      <w:r>
-        <w:t>If:</w:t>
+      <w:r>
+        <w:t>.</w:t>
+      </w:r>
+    </w:p>
+    <w:p>
+      <w:pPr>
+        <w:pStyle w:val="ListParagraph"/>
+        <w:numPr>
+          <w:ilvl w:val="0"/>
+          <w:numId w:val="1"/>
+        </w:numPr>
+        <w:bidi w:val="0"/>
+      </w:pPr>
+      <w:r>
+        <w:rPr>
+          <w:b/>
+          <w:bCs/>
+        </w:rPr>
+        <w:t>Where</w:t>
+      </w:r>
+      <w:r>
+        <w:t>:</w:t>
       </w:r>
     </w:p>
     <w:p>
@@ -306,7 +479,46 @@
         <w:bidi w:val="0"/>
       </w:pPr>
       <w:r>
-        <w:t>General filter category</w:t>
+        <w:t>Trigger-specific filters (e.g. username / mod status for command triggers)</w:t>
+      </w:r>
+      <w:r>
+        <w:t>.</w:t>
+      </w:r>
+    </w:p>
+    <w:p>
+      <w:pPr>
+        <w:pStyle w:val="ListParagraph"/>
+        <w:numPr>
+          <w:ilvl w:val="0"/>
+          <w:numId w:val="1"/>
+        </w:numPr>
+        <w:bidi w:val="0"/>
+      </w:pPr>
+      <w:r>
+        <w:rPr>
+          <w:b/>
+          <w:bCs/>
+        </w:rPr>
+        <w:t>Do</w:t>
+      </w:r>
+      <w:r>
+        <w:t>:</w:t>
+      </w:r>
+    </w:p>
+    <w:p>
+      <w:pPr>
+        <w:pStyle w:val="ListParagraph"/>
+        <w:numPr>
+          <w:ilvl w:val="1"/>
+          <w:numId w:val="1"/>
+        </w:numPr>
+        <w:bidi w:val="0"/>
+      </w:pPr>
+      <w:r>
+        <w:t xml:space="preserve">System </w:t>
+      </w:r>
+      <w:r>
+        <w:t>category</w:t>
       </w:r>
     </w:p>
     <w:p>
@@ -319,7 +531,55 @@
         <w:bidi w:val="0"/>
       </w:pPr>
       <w:r>
-        <w:t>Same as before</w:t>
+        <w:t>Enable/disable modules</w:t>
+      </w:r>
+      <w:r>
+        <w:t>.</w:t>
+      </w:r>
+    </w:p>
+    <w:p>
+      <w:pPr>
+        <w:pStyle w:val="ListParagraph"/>
+        <w:numPr>
+          <w:ilvl w:val="2"/>
+          <w:numId w:val="1"/>
+        </w:numPr>
+        <w:bidi w:val="0"/>
+      </w:pPr>
+      <w:r>
+        <w:t>Exit bot</w:t>
+      </w:r>
+      <w:r>
+        <w:t>.</w:t>
+      </w:r>
+    </w:p>
+    <w:p>
+      <w:pPr>
+        <w:pStyle w:val="ListParagraph"/>
+        <w:numPr>
+          <w:ilvl w:val="2"/>
+          <w:numId w:val="1"/>
+        </w:numPr>
+        <w:bidi w:val="0"/>
+      </w:pPr>
+      <w:r>
+        <w:t>Reload configuration from disk</w:t>
+      </w:r>
+      <w:r>
+        <w:t>.</w:t>
+      </w:r>
+    </w:p>
+    <w:p>
+      <w:pPr>
+        <w:pStyle w:val="ListParagraph"/>
+        <w:numPr>
+          <w:ilvl w:val="2"/>
+          <w:numId w:val="1"/>
+        </w:numPr>
+        <w:bidi w:val="0"/>
+      </w:pPr>
+      <w:r>
+        <w:t>Set global volume level?</w:t>
       </w:r>
     </w:p>
     <w:p>
@@ -332,6 +592,50 @@
         <w:bidi w:val="0"/>
       </w:pPr>
       <w:r>
+        <w:t>Connections category</w:t>
+      </w:r>
+    </w:p>
+    <w:p>
+      <w:pPr>
+        <w:pStyle w:val="ListParagraph"/>
+        <w:numPr>
+          <w:ilvl w:val="2"/>
+          <w:numId w:val="1"/>
+        </w:numPr>
+        <w:bidi w:val="0"/>
+      </w:pPr>
+      <w:r>
+        <w:t xml:space="preserve">Consider making the contents of connection categories top-level, so that, for example, it looks like “Do: Twitch </w:t>
+      </w:r>
+      <w:r>
+        <w:sym w:font="Wingdings" w:char="F0E0"/>
+      </w:r>
+      <w:r>
+        <w:t xml:space="preserve"> Send Message” rather than “Do: Connections </w:t>
+      </w:r>
+      <w:r>
+        <w:sym w:font="Wingdings" w:char="F0E0"/>
+      </w:r>
+      <w:r>
+        <w:t xml:space="preserve"> Twitch </w:t>
+      </w:r>
+      <w:r>
+        <w:sym w:font="Wingdings" w:char="F0E0"/>
+      </w:r>
+      <w:r>
+        <w:t xml:space="preserve"> Send Message.”</w:t>
+      </w:r>
+    </w:p>
+    <w:p>
+      <w:pPr>
+        <w:pStyle w:val="ListParagraph"/>
+        <w:numPr>
+          <w:ilvl w:val="1"/>
+          <w:numId w:val="1"/>
+        </w:numPr>
+        <w:bidi w:val="0"/>
+      </w:pPr>
+      <w:r>
         <w:t>Module category</w:t>
       </w:r>
     </w:p>
@@ -339,26 +643,192 @@
       <w:pPr>
         <w:pStyle w:val="ListParagraph"/>
         <w:numPr>
+          <w:ilvl w:val="1"/>
+          <w:numId w:val="1"/>
+        </w:numPr>
+        <w:bidi w:val="0"/>
+      </w:pPr>
+      <w:r>
+        <w:t>Overlay category</w:t>
+      </w:r>
+    </w:p>
+    <w:p>
+      <w:pPr>
+        <w:pStyle w:val="ListParagraph"/>
+        <w:numPr>
           <w:ilvl w:val="2"/>
           <w:numId w:val="1"/>
         </w:numPr>
         <w:bidi w:val="0"/>
       </w:pPr>
       <w:r>
-        <w:t>Filters exported by each module instance</w:t>
-      </w:r>
-    </w:p>
-    <w:p>
-      <w:pPr>
-        <w:pStyle w:val="ListParagraph"/>
-        <w:numPr>
-          <w:ilvl w:val="0"/>
-          <w:numId w:val="1"/>
-        </w:numPr>
-        <w:bidi w:val="0"/>
-      </w:pPr>
-      <w:r>
-        <w:t>Do:</w:t>
+        <w:t>Send commands directly to overlays (e.g. “Show Media”)</w:t>
+      </w:r>
+      <w:r>
+        <w:t>.</w:t>
+      </w:r>
+    </w:p>
+    <w:p>
+      <w:pPr>
+        <w:pStyle w:val="Heading1"/>
+        <w:bidi w:val="0"/>
+      </w:pPr>
+      <w:r>
+        <w:t>Assets</w:t>
+      </w:r>
+      <w:bookmarkStart w:id="0" w:name="_GoBack"/>
+      <w:bookmarkEnd w:id="0"/>
+    </w:p>
+    <w:p>
+      <w:pPr>
+        <w:bidi w:val="0"/>
+        <w:jc w:val="both"/>
+      </w:pPr>
+      <w:r>
+        <w:t>Assets are saved system-wise rather than for specific modules.</w:t>
+      </w:r>
+      <w:r>
+        <w:t xml:space="preserve"> </w:t>
+      </w:r>
+      <w:r>
+        <w:t>Creating a module that uses assets also creates a folder for that module in the assets directory, but that’s as far as it goes with automatic changes by modules. Users can manage the file system as they would any regular file system.</w:t>
+      </w:r>
+    </w:p>
+    <w:p>
+      <w:pPr>
+        <w:bidi w:val="0"/>
+        <w:jc w:val="both"/>
+      </w:pPr>
+      <w:r>
+        <w:t>Everything that uses assets should be capable of handling not having them. Even if an asset is assigned, it could be deleted directly from the assets directory, in which case that assignment would be unmade.</w:t>
+      </w:r>
+    </w:p>
+    <w:p>
+      <w:pPr>
+        <w:pStyle w:val="Heading1"/>
+        <w:bidi w:val="0"/>
+      </w:pPr>
+      <w:r>
+        <w:t>Configuration GUI</w:t>
+      </w:r>
+    </w:p>
+    <w:p>
+      <w:pPr>
+        <w:bidi w:val="0"/>
+      </w:pPr>
+      <w:r>
+        <w:t>No apply/revert option this time.</w:t>
+      </w:r>
+    </w:p>
+    <w:p>
+      <w:pPr>
+        <w:pStyle w:val="Heading2"/>
+        <w:bidi w:val="0"/>
+      </w:pPr>
+      <w:r>
+        <w:t>Sections</w:t>
+      </w:r>
+    </w:p>
+    <w:p>
+      <w:pPr>
+        <w:pStyle w:val="Heading3"/>
+        <w:bidi w:val="0"/>
+      </w:pPr>
+      <w:r>
+        <w:t xml:space="preserve">Main </w:t>
+      </w:r>
+      <w:r>
+        <w:t>S</w:t>
+      </w:r>
+      <w:r>
+        <w:t>ettings</w:t>
+      </w:r>
+    </w:p>
+    <w:p>
+      <w:pPr>
+        <w:bidi w:val="0"/>
+      </w:pPr>
+      <w:r>
+        <w:t>S</w:t>
+      </w:r>
+      <w:r>
+        <w:t>ame as the old bot, minus the channel rewards part</w:t>
+      </w:r>
+      <w:r>
+        <w:t>.</w:t>
+      </w:r>
+      <w:r>
+        <w:t xml:space="preserve"> Instead, when choosing a trigger for an event, one of the options will be a channel reward, and there it’ll show the </w:t>
+      </w:r>
+      <w:r>
+        <w:t xml:space="preserve">list of rewards </w:t>
+      </w:r>
+      <w:r>
+        <w:lastRenderedPageBreak/>
+        <w:t>available on the channel, with a “refresh” option for reacquiring that list (through the Twitch API).</w:t>
+      </w:r>
+    </w:p>
+    <w:p>
+      <w:pPr>
+        <w:pStyle w:val="Heading3"/>
+        <w:bidi w:val="0"/>
+      </w:pPr>
+      <w:r>
+        <w:t>Modules</w:t>
+      </w:r>
+    </w:p>
+    <w:p>
+      <w:pPr>
+        <w:pStyle w:val="ListParagraph"/>
+        <w:numPr>
+          <w:ilvl w:val="0"/>
+          <w:numId w:val="1"/>
+        </w:numPr>
+        <w:bidi w:val="0"/>
+      </w:pPr>
+      <w:r>
+        <w:t>Module selection: add/remove modules</w:t>
+      </w:r>
+      <w:r>
+        <w:t>.</w:t>
+      </w:r>
+    </w:p>
+    <w:p>
+      <w:pPr>
+        <w:pStyle w:val="ListParagraph"/>
+        <w:numPr>
+          <w:ilvl w:val="0"/>
+          <w:numId w:val="1"/>
+        </w:numPr>
+        <w:bidi w:val="0"/>
+      </w:pPr>
+      <w:r>
+        <w:t>List of present modules</w:t>
+      </w:r>
+      <w:r>
+        <w:t>, configuration page for each one.</w:t>
+      </w:r>
+    </w:p>
+    <w:p>
+      <w:pPr>
+        <w:pStyle w:val="Heading4"/>
+        <w:bidi w:val="0"/>
+      </w:pPr>
+      <w:r>
+        <w:t>Module Configuration</w:t>
+      </w:r>
+    </w:p>
+    <w:p>
+      <w:pPr>
+        <w:pStyle w:val="ListParagraph"/>
+        <w:numPr>
+          <w:ilvl w:val="0"/>
+          <w:numId w:val="1"/>
+        </w:numPr>
+        <w:bidi w:val="0"/>
+      </w:pPr>
+      <w:r>
+        <w:t>Fields:</w:t>
       </w:r>
     </w:p>
     <w:p>
@@ -371,7 +841,207 @@
         <w:bidi w:val="0"/>
       </w:pPr>
       <w:r>
-        <w:t>Module category</w:t>
+        <w:t>Name</w:t>
+      </w:r>
+    </w:p>
+    <w:p>
+      <w:pPr>
+        <w:pStyle w:val="ListParagraph"/>
+        <w:numPr>
+          <w:ilvl w:val="1"/>
+          <w:numId w:val="1"/>
+        </w:numPr>
+        <w:bidi w:val="0"/>
+      </w:pPr>
+      <w:r>
+        <w:t>Enabled</w:t>
+      </w:r>
+    </w:p>
+    <w:p>
+      <w:pPr>
+        <w:pStyle w:val="ListParagraph"/>
+        <w:numPr>
+          <w:ilvl w:val="0"/>
+          <w:numId w:val="1"/>
+        </w:numPr>
+        <w:bidi w:val="0"/>
+      </w:pPr>
+      <w:r>
+        <w:t>Messages (strings used by the module)</w:t>
+      </w:r>
+      <w:r>
+        <w:t>.</w:t>
+      </w:r>
+    </w:p>
+    <w:p>
+      <w:pPr>
+        <w:pStyle w:val="ListParagraph"/>
+        <w:numPr>
+          <w:ilvl w:val="0"/>
+          <w:numId w:val="1"/>
+        </w:numPr>
+        <w:bidi w:val="0"/>
+      </w:pPr>
+      <w:r>
+        <w:t>Actions and events</w:t>
+      </w:r>
+      <w:r>
+        <w:t>.</w:t>
+      </w:r>
+    </w:p>
+    <w:p>
+      <w:pPr>
+        <w:pStyle w:val="Heading3"/>
+        <w:bidi w:val="0"/>
+      </w:pPr>
+      <w:r>
+        <w:t>Event Editor</w:t>
+      </w:r>
+    </w:p>
+    <w:p>
+      <w:pPr>
+        <w:pStyle w:val="ListParagraph"/>
+        <w:numPr>
+          <w:ilvl w:val="0"/>
+          <w:numId w:val="1"/>
+        </w:numPr>
+        <w:bidi w:val="0"/>
+      </w:pPr>
+      <w:r>
+        <w:t>For now, just an editable list with all the custom events (should not show built-in module events generated by module configuration pages).</w:t>
+      </w:r>
+    </w:p>
+    <w:p>
+      <w:pPr>
+        <w:pStyle w:val="Heading3"/>
+        <w:bidi w:val="0"/>
+      </w:pPr>
+      <w:r>
+        <w:t>Assets</w:t>
+      </w:r>
+    </w:p>
+    <w:p>
+      <w:pPr>
+        <w:pStyle w:val="ListParagraph"/>
+        <w:numPr>
+          <w:ilvl w:val="0"/>
+          <w:numId w:val="1"/>
+        </w:numPr>
+        <w:bidi w:val="0"/>
+      </w:pPr>
+      <w:r>
+        <w:t>File explorer that shows all the assets in the system with previews and allows for manipulating them (upload, delete, move).</w:t>
+      </w:r>
+    </w:p>
+    <w:p>
+      <w:pPr>
+        <w:pStyle w:val="ListParagraph"/>
+        <w:numPr>
+          <w:ilvl w:val="0"/>
+          <w:numId w:val="1"/>
+        </w:numPr>
+        <w:bidi w:val="0"/>
+      </w:pPr>
+      <w:r>
+        <w:t>Some module configuration pages require selecting assets – these will show the asset selector</w:t>
+      </w:r>
+      <w:r>
+        <w:t>, which is basically just the file explorer with an added option of “OK/Cancel” buttons to perform the selection.</w:t>
+      </w:r>
+    </w:p>
+    <w:p>
+      <w:pPr>
+        <w:pStyle w:val="ListParagraph"/>
+        <w:numPr>
+          <w:ilvl w:val="1"/>
+          <w:numId w:val="1"/>
+        </w:numPr>
+        <w:bidi w:val="0"/>
+      </w:pPr>
+      <w:r>
+        <w:t xml:space="preserve">Need to support both single selection and multiple </w:t>
+      </w:r>
+      <w:proofErr w:type="gramStart"/>
+      <w:r>
+        <w:t>selection</w:t>
+      </w:r>
+      <w:proofErr w:type="gramEnd"/>
+      <w:r>
+        <w:t>.</w:t>
+      </w:r>
+    </w:p>
+    <w:p>
+      <w:pPr>
+        <w:pStyle w:val="ListParagraph"/>
+        <w:numPr>
+          <w:ilvl w:val="0"/>
+          <w:numId w:val="1"/>
+        </w:numPr>
+        <w:bidi w:val="0"/>
+      </w:pPr>
+      <w:r>
+        <w:t>When selecting an asset for a module, by default its folder will be opened in the asset selector</w:t>
+      </w:r>
+      <w:r>
+        <w:t>.</w:t>
+      </w:r>
+    </w:p>
+    <w:p>
+      <w:pPr>
+        <w:bidi w:val="0"/>
+      </w:pPr>
+    </w:p>
+    <w:p>
+      <w:pPr>
+        <w:bidi w:val="0"/>
+      </w:pPr>
+    </w:p>
+    <w:p>
+      <w:pPr>
+        <w:pStyle w:val="Heading2"/>
+        <w:bidi w:val="0"/>
+      </w:pPr>
+      <w:r>
+        <w:t>Features</w:t>
+      </w:r>
+    </w:p>
+    <w:p>
+      <w:pPr>
+        <w:pStyle w:val="ListParagraph"/>
+        <w:numPr>
+          <w:ilvl w:val="0"/>
+          <w:numId w:val="1"/>
+        </w:numPr>
+        <w:bidi w:val="0"/>
+      </w:pPr>
+      <w:r>
+        <w:t>“Duplicate module” option.</w:t>
+      </w:r>
+    </w:p>
+    <w:p>
+      <w:pPr>
+        <w:pStyle w:val="ListParagraph"/>
+        <w:numPr>
+          <w:ilvl w:val="0"/>
+          <w:numId w:val="1"/>
+        </w:numPr>
+        <w:bidi w:val="0"/>
+      </w:pPr>
+      <w:r>
+        <w:t>“Copy settings” option that can let you copy the settings of one module to another.</w:t>
+      </w:r>
+    </w:p>
+    <w:p>
+      <w:pPr>
+        <w:pStyle w:val="ListParagraph"/>
+        <w:numPr>
+          <w:ilvl w:val="0"/>
+          <w:numId w:val="1"/>
+        </w:numPr>
+        <w:bidi w:val="0"/>
+      </w:pPr>
+      <w:r>
+        <w:t>Multi-select that lets you set the value of a setting on multiple things at once</w:t>
       </w:r>
     </w:p>
     <w:p>
@@ -385,9 +1055,100 @@
         <w:bidi w:val="0"/>
       </w:pPr>
       <w:r>
+        <w:t>Overlay</w:t>
+      </w:r>
+      <w:r>
+        <w:t>s</w:t>
+      </w:r>
+    </w:p>
+    <w:p>
+      <w:pPr>
+        <w:pStyle w:val="ListParagraph"/>
+        <w:numPr>
+          <w:ilvl w:val="0"/>
+          <w:numId w:val="1"/>
+        </w:numPr>
+        <w:bidi w:val="0"/>
+      </w:pPr>
+      <w:r>
+        <w:t>Overlay editor similar to the SE one.</w:t>
+      </w:r>
+    </w:p>
+    <w:p>
+      <w:pPr>
+        <w:pStyle w:val="ListParagraph"/>
+        <w:numPr>
+          <w:ilvl w:val="0"/>
+          <w:numId w:val="1"/>
+        </w:numPr>
+        <w:bidi w:val="0"/>
+      </w:pPr>
+      <w:r>
+        <w:t xml:space="preserve">Widgets taken from modules: add widget </w:t>
+      </w:r>
+      <w:r>
+        <w:sym w:font="Wingdings" w:char="F0E0"/>
+      </w:r>
+      <w:r>
+        <w:t xml:space="preserve"> module selection </w:t>
+      </w:r>
+      <w:r>
+        <w:sym w:font="Wingdings" w:char="F0E0"/>
+      </w:r>
+      <w:r>
+        <w:t xml:space="preserve"> widget selection.</w:t>
+      </w:r>
+    </w:p>
+    <w:p>
+      <w:pPr>
+        <w:pStyle w:val="ListParagraph"/>
+        <w:numPr>
+          <w:ilvl w:val="1"/>
+          <w:numId w:val="1"/>
+        </w:numPr>
+        <w:bidi w:val="0"/>
+      </w:pPr>
+      <w:r>
+        <w:t>Also possibly some general things, such as static images or whatever (not really what this bot is meant for, but some things might fit here).</w:t>
+      </w:r>
+    </w:p>
+    <w:p>
+      <w:pPr>
+        <w:pStyle w:val="ListParagraph"/>
+        <w:numPr>
+          <w:ilvl w:val="0"/>
+          <w:numId w:val="1"/>
+        </w:numPr>
+        <w:bidi w:val="0"/>
+      </w:pPr>
+      <w:r>
+        <w:t xml:space="preserve">Expose widgets </w:t>
+      </w:r>
+      <w:r>
+        <w:t>which</w:t>
+      </w:r>
+      <w:r>
+        <w:t xml:space="preserve"> can accept contents (e.g. image or text display) that can be used in events.</w:t>
+      </w:r>
+    </w:p>
+    <w:p>
+      <w:pPr>
+        <w:pStyle w:val="ListParagraph"/>
+        <w:numPr>
+          <w:ilvl w:val="1"/>
+          <w:numId w:val="1"/>
+        </w:numPr>
+        <w:bidi w:val="0"/>
+      </w:pPr>
+      <w:r>
         <w:lastRenderedPageBreak/>
-        <w:t>Configuration GUI</w:t>
-      </w:r>
+        <w:t>Keep references and update the information in the events when the widgets or overlays change (when their names change, for example).</w:t>
+      </w:r>
+    </w:p>
+    <w:p>
+      <w:pPr>
+        <w:bidi w:val="0"/>
+      </w:pPr>
     </w:p>
     <w:p>
       <w:pPr>
@@ -395,307 +1156,24 @@
         <w:bidi w:val="0"/>
       </w:pPr>
       <w:r>
-        <w:t>Sections</w:t>
-      </w:r>
-    </w:p>
-    <w:p>
-      <w:pPr>
-        <w:pStyle w:val="Heading3"/>
-        <w:bidi w:val="0"/>
-      </w:pPr>
-      <w:r>
-        <w:t xml:space="preserve">Main </w:t>
-      </w:r>
-      <w:r>
-        <w:t>S</w:t>
-      </w:r>
-      <w:r>
-        <w:t>ettings</w:t>
-      </w:r>
-    </w:p>
-    <w:p>
-      <w:pPr>
-        <w:bidi w:val="0"/>
-      </w:pPr>
-      <w:r>
-        <w:t>S</w:t>
-      </w:r>
-      <w:r>
-        <w:t>ame as the old bot, minus the channel rewards part</w:t>
-      </w:r>
-      <w:r>
-        <w:t>.</w:t>
-      </w:r>
-    </w:p>
-    <w:p>
-      <w:pPr>
-        <w:pStyle w:val="Heading3"/>
-        <w:bidi w:val="0"/>
-      </w:pPr>
-      <w:r>
-        <w:t>Modules</w:t>
-      </w:r>
-    </w:p>
-    <w:p>
-      <w:pPr>
-        <w:pStyle w:val="ListParagraph"/>
-        <w:numPr>
-          <w:ilvl w:val="0"/>
-          <w:numId w:val="1"/>
-        </w:numPr>
-        <w:bidi w:val="0"/>
-      </w:pPr>
-      <w:r>
-        <w:t>Module selection: add/remove modules</w:t>
-      </w:r>
-      <w:r>
-        <w:t>.</w:t>
-      </w:r>
-    </w:p>
-    <w:p>
-      <w:pPr>
-        <w:pStyle w:val="ListParagraph"/>
-        <w:numPr>
-          <w:ilvl w:val="0"/>
-          <w:numId w:val="1"/>
-        </w:numPr>
-        <w:bidi w:val="0"/>
-      </w:pPr>
-      <w:r>
-        <w:t>List of present modules</w:t>
-      </w:r>
-      <w:r>
-        <w:t>, configuration page for each one.</w:t>
-      </w:r>
-    </w:p>
-    <w:p>
-      <w:pPr>
-        <w:pStyle w:val="Heading4"/>
-        <w:bidi w:val="0"/>
-      </w:pPr>
-      <w:r>
-        <w:t>Module Configuration</w:t>
-      </w:r>
-    </w:p>
-    <w:p>
-      <w:pPr>
-        <w:pStyle w:val="ListParagraph"/>
-        <w:numPr>
-          <w:ilvl w:val="0"/>
-          <w:numId w:val="1"/>
-        </w:numPr>
-        <w:bidi w:val="0"/>
-      </w:pPr>
-      <w:r>
-        <w:t>Fields:</w:t>
-      </w:r>
-    </w:p>
-    <w:p>
-      <w:pPr>
-        <w:pStyle w:val="ListParagraph"/>
-        <w:numPr>
-          <w:ilvl w:val="1"/>
-          <w:numId w:val="1"/>
-        </w:numPr>
-        <w:bidi w:val="0"/>
-      </w:pPr>
-      <w:r>
-        <w:t>Name</w:t>
-      </w:r>
-    </w:p>
-    <w:p>
-      <w:pPr>
-        <w:pStyle w:val="ListParagraph"/>
-        <w:numPr>
-          <w:ilvl w:val="1"/>
-          <w:numId w:val="1"/>
-        </w:numPr>
-        <w:bidi w:val="0"/>
-      </w:pPr>
-      <w:r>
-        <w:t>Enabled</w:t>
-      </w:r>
-    </w:p>
-    <w:p>
-      <w:pPr>
-        <w:pStyle w:val="ListParagraph"/>
-        <w:numPr>
-          <w:ilvl w:val="0"/>
-          <w:numId w:val="1"/>
-        </w:numPr>
-        <w:bidi w:val="0"/>
-      </w:pPr>
-      <w:r>
-        <w:t>Messages (strings used by the module)</w:t>
-      </w:r>
-    </w:p>
-    <w:p>
-      <w:pPr>
-        <w:pStyle w:val="ListParagraph"/>
-        <w:numPr>
-          <w:ilvl w:val="0"/>
-          <w:numId w:val="1"/>
-        </w:numPr>
-        <w:bidi w:val="0"/>
-      </w:pPr>
-      <w:r>
-        <w:t>Actions and events</w:t>
-      </w:r>
-    </w:p>
-    <w:p>
-      <w:pPr>
-        <w:pStyle w:val="Heading3"/>
-        <w:bidi w:val="0"/>
-      </w:pPr>
-      <w:r>
-        <w:t>Event Editor</w:t>
-      </w:r>
-    </w:p>
-    <w:p>
-      <w:pPr>
-        <w:pStyle w:val="ListParagraph"/>
-        <w:numPr>
-          <w:ilvl w:val="0"/>
-          <w:numId w:val="1"/>
-        </w:numPr>
-        <w:bidi w:val="0"/>
-      </w:pPr>
-    </w:p>
-    <w:p>
-      <w:pPr>
-        <w:bidi w:val="0"/>
-      </w:pPr>
-    </w:p>
-    <w:p>
-      <w:pPr>
-        <w:bidi w:val="0"/>
-      </w:pPr>
-    </w:p>
-    <w:p>
-      <w:pPr>
-        <w:pStyle w:val="Heading2"/>
-        <w:bidi w:val="0"/>
-      </w:pPr>
-      <w:r>
-        <w:t>Features</w:t>
-      </w:r>
-    </w:p>
-    <w:p>
-      <w:pPr>
-        <w:pStyle w:val="ListParagraph"/>
-        <w:numPr>
-          <w:ilvl w:val="0"/>
-          <w:numId w:val="1"/>
-        </w:numPr>
-        <w:bidi w:val="0"/>
-      </w:pPr>
-      <w:r>
-        <w:t>“Duplicate module” option.</w:t>
-      </w:r>
-    </w:p>
-    <w:p>
-      <w:pPr>
-        <w:pStyle w:val="ListParagraph"/>
-        <w:numPr>
-          <w:ilvl w:val="0"/>
-          <w:numId w:val="1"/>
-        </w:numPr>
-        <w:bidi w:val="0"/>
-      </w:pPr>
-      <w:r>
-        <w:t>“Copy settings” option that can let you copy the settings of one module to another.</w:t>
-      </w:r>
-    </w:p>
-    <w:p>
-      <w:pPr>
-        <w:bidi w:val="0"/>
-      </w:pPr>
-    </w:p>
-    <w:p>
-      <w:pPr>
-        <w:pStyle w:val="Heading1"/>
-        <w:bidi w:val="0"/>
-      </w:pPr>
-      <w:r>
-        <w:t>Overlay</w:t>
-      </w:r>
-      <w:r>
-        <w:t>s</w:t>
-      </w:r>
-    </w:p>
-    <w:p>
-      <w:pPr>
-        <w:pStyle w:val="ListParagraph"/>
-        <w:numPr>
-          <w:ilvl w:val="0"/>
-          <w:numId w:val="1"/>
-        </w:numPr>
-        <w:bidi w:val="0"/>
-      </w:pPr>
-      <w:r>
-        <w:t>Overlay editor similar to the SE one.</w:t>
-      </w:r>
-    </w:p>
-    <w:p>
-      <w:pPr>
-        <w:pStyle w:val="ListParagraph"/>
-        <w:numPr>
-          <w:ilvl w:val="0"/>
-          <w:numId w:val="1"/>
-        </w:numPr>
-        <w:bidi w:val="0"/>
-      </w:pPr>
-      <w:r>
-        <w:t xml:space="preserve">Widgets taken from modules: add widget </w:t>
-      </w:r>
-      <w:r>
-        <w:sym w:font="Wingdings" w:char="F0E0"/>
-      </w:r>
-      <w:r>
-        <w:t xml:space="preserve"> module selection </w:t>
-      </w:r>
-      <w:r>
-        <w:sym w:font="Wingdings" w:char="F0E0"/>
-      </w:r>
-      <w:r>
-        <w:t xml:space="preserve"> widget selection.</w:t>
-      </w:r>
-    </w:p>
-    <w:p>
-      <w:pPr>
-        <w:pStyle w:val="ListParagraph"/>
-        <w:numPr>
-          <w:ilvl w:val="0"/>
-          <w:numId w:val="1"/>
-        </w:numPr>
-        <w:bidi w:val="0"/>
-      </w:pPr>
-      <w:r>
-        <w:t>Expose widgets that can accept contents (e.g. image or text display) that can be used in events.</w:t>
-      </w:r>
-    </w:p>
-    <w:p>
-      <w:pPr>
-        <w:pStyle w:val="ListParagraph"/>
-        <w:numPr>
-          <w:ilvl w:val="1"/>
-          <w:numId w:val="1"/>
-        </w:numPr>
-        <w:bidi w:val="0"/>
-      </w:pPr>
-      <w:r>
-        <w:t>Keep references and update the information in the events when the widgets or overlays change (when their names change, for example).</w:t>
-      </w:r>
-    </w:p>
-    <w:p>
-      <w:pPr>
-        <w:pStyle w:val="ListParagraph"/>
-        <w:numPr>
-          <w:ilvl w:val="0"/>
-          <w:numId w:val="1"/>
-        </w:numPr>
-        <w:bidi w:val="0"/>
-      </w:pPr>
+        <w:t>Widgets</w:t>
+      </w:r>
+    </w:p>
+    <w:p>
+      <w:pPr>
+        <w:bidi w:val="0"/>
+      </w:pPr>
+      <w:r>
+        <w:t>These are mini-overlays to be used directly in OBS rather than in the overlay editor. They are provided by modules and each module that has them should provide a link that can be used in OBS (it should also allow opening it in the browser for testing things out).</w:t>
+      </w:r>
+    </w:p>
+    <w:p>
+      <w:pPr>
+        <w:bidi w:val="0"/>
+      </w:pPr>
+      <w:r>
+        <w:t>Consider having a widget editor which is like the overlay editor except the widgets it has available include the internal elements of the widget being edited.</w:t>
+      </w:r>
     </w:p>
     <w:p>
       <w:pPr>
@@ -733,7 +1211,6 @@
         <w:bidi w:val="0"/>
       </w:pPr>
       <w:r>
-        <w:lastRenderedPageBreak/>
         <w:t>Twitch</w:t>
       </w:r>
     </w:p>
@@ -833,8 +1310,6 @@
       <w:pPr>
         <w:bidi w:val="0"/>
       </w:pPr>
-      <w:bookmarkStart w:id="0" w:name="_GoBack"/>
-      <w:bookmarkEnd w:id="0"/>
     </w:p>
     <w:p>
       <w:pPr>
@@ -1973,7 +2448,7 @@
 </file>
 
 <file path=customXml/itemProps1.xml><?xml version="1.0" encoding="utf-8"?>
-<ds:datastoreItem xmlns:ds="http://schemas.openxmlformats.org/officeDocument/2006/customXml" ds:itemID="{1C9D7DD3-4A49-4A26-9D6B-26A765F2D6A9}">
+<ds:datastoreItem xmlns:ds="http://schemas.openxmlformats.org/officeDocument/2006/customXml" ds:itemID="{7A3A6323-62A3-4132-8DA4-3BB49E7BA8FF}">
   <ds:schemaRefs>
     <ds:schemaRef ds:uri="http://schemas.openxmlformats.org/officeDocument/2006/bibliography"/>
   </ds:schemaRefs>

</xml_diff>

<commit_message>
Added time triggers and media display toggle.
Also a few document updates.
</commit_message>
<xml_diff>
--- a/docs/New Design.docx
+++ b/docs/New Design.docx
@@ -676,35 +676,44 @@
       <w:r>
         <w:t>Assets</w:t>
       </w:r>
+    </w:p>
+    <w:p>
+      <w:pPr>
+        <w:bidi w:val="0"/>
+        <w:jc w:val="both"/>
+      </w:pPr>
+      <w:r>
+        <w:t>Assets are saved system-wise rather than for specific modules.</w:t>
+      </w:r>
+      <w:r>
+        <w:t xml:space="preserve"> </w:t>
+      </w:r>
+      <w:r>
+        <w:t>Creating a module that uses assets also creates a folder for that module in the assets directory, but that’s as far as it goes with automatic changes by modules. Users can manage the file system as they would any regular file system.</w:t>
+      </w:r>
+    </w:p>
+    <w:p>
+      <w:pPr>
+        <w:bidi w:val="0"/>
+        <w:jc w:val="both"/>
+      </w:pPr>
+      <w:r>
+        <w:t>Everything that uses assets should be capable of handling not having them. Even if an asset is assigned, it could be deleted directly from the assets directory, in which case that assignment would be unmade.</w:t>
+      </w:r>
+    </w:p>
+    <w:p>
+      <w:pPr>
+        <w:bidi w:val="0"/>
+        <w:jc w:val="both"/>
+      </w:pPr>
+      <w:r>
+        <w:t>Consider adding an enable/disable checkbox per file for fields that use multiple file (e.g. letting you disable existing Welcome images temporarily to show a new one and then you can enable them again after you’ve shown it for the first time on stream).</w:t>
+      </w:r>
       <w:bookmarkStart w:id="0" w:name="_GoBack"/>
       <w:bookmarkEnd w:id="0"/>
     </w:p>
     <w:p>
       <w:pPr>
-        <w:bidi w:val="0"/>
-        <w:jc w:val="both"/>
-      </w:pPr>
-      <w:r>
-        <w:t>Assets are saved system-wise rather than for specific modules.</w:t>
-      </w:r>
-      <w:r>
-        <w:t xml:space="preserve"> </w:t>
-      </w:r>
-      <w:r>
-        <w:t>Creating a module that uses assets also creates a folder for that module in the assets directory, but that’s as far as it goes with automatic changes by modules. Users can manage the file system as they would any regular file system.</w:t>
-      </w:r>
-    </w:p>
-    <w:p>
-      <w:pPr>
-        <w:bidi w:val="0"/>
-        <w:jc w:val="both"/>
-      </w:pPr>
-      <w:r>
-        <w:t>Everything that uses assets should be capable of handling not having them. Even if an asset is assigned, it could be deleted directly from the assets directory, in which case that assignment would be unmade.</w:t>
-      </w:r>
-    </w:p>
-    <w:p>
-      <w:pPr>
         <w:pStyle w:val="Heading1"/>
         <w:bidi w:val="0"/>
       </w:pPr>
@@ -726,6 +735,7 @@
         <w:bidi w:val="0"/>
       </w:pPr>
       <w:r>
+        <w:lastRenderedPageBreak/>
         <w:t>Sections</w:t>
       </w:r>
     </w:p>
@@ -761,74 +771,365 @@
         <w:t xml:space="preserve"> Instead, when choosing a trigger for an event, one of the options will be a channel reward, and there it’ll show the </w:t>
       </w:r>
       <w:r>
-        <w:t xml:space="preserve">list of rewards </w:t>
-      </w:r>
+        <w:t>list of rewards available on the channel, with a “refresh” option for reacquiring that list (through the Twitch API).</w:t>
+      </w:r>
+    </w:p>
+    <w:p>
+      <w:pPr>
+        <w:pStyle w:val="Heading3"/>
+        <w:bidi w:val="0"/>
+      </w:pPr>
+      <w:r>
+        <w:t>Modules</w:t>
+      </w:r>
+    </w:p>
+    <w:p>
+      <w:pPr>
+        <w:pStyle w:val="ListParagraph"/>
+        <w:numPr>
+          <w:ilvl w:val="0"/>
+          <w:numId w:val="1"/>
+        </w:numPr>
+        <w:bidi w:val="0"/>
+      </w:pPr>
+      <w:r>
+        <w:t>Module selection: add/remove modules</w:t>
+      </w:r>
+      <w:r>
+        <w:t>.</w:t>
+      </w:r>
+    </w:p>
+    <w:p>
+      <w:pPr>
+        <w:pStyle w:val="ListParagraph"/>
+        <w:numPr>
+          <w:ilvl w:val="0"/>
+          <w:numId w:val="1"/>
+        </w:numPr>
+        <w:bidi w:val="0"/>
+      </w:pPr>
+      <w:r>
+        <w:t>List of present modules</w:t>
+      </w:r>
+      <w:r>
+        <w:t>, configuration page for each one.</w:t>
+      </w:r>
+    </w:p>
+    <w:p>
+      <w:pPr>
+        <w:pStyle w:val="Heading4"/>
+        <w:bidi w:val="0"/>
+      </w:pPr>
+      <w:r>
+        <w:t>Module Configuration</w:t>
+      </w:r>
+    </w:p>
+    <w:p>
+      <w:pPr>
+        <w:pStyle w:val="ListParagraph"/>
+        <w:numPr>
+          <w:ilvl w:val="0"/>
+          <w:numId w:val="1"/>
+        </w:numPr>
+        <w:bidi w:val="0"/>
+      </w:pPr>
+      <w:r>
+        <w:t>Fields:</w:t>
+      </w:r>
+    </w:p>
+    <w:p>
+      <w:pPr>
+        <w:pStyle w:val="ListParagraph"/>
+        <w:numPr>
+          <w:ilvl w:val="1"/>
+          <w:numId w:val="1"/>
+        </w:numPr>
+        <w:bidi w:val="0"/>
+      </w:pPr>
+      <w:r>
+        <w:t>Name</w:t>
+      </w:r>
+    </w:p>
+    <w:p>
+      <w:pPr>
+        <w:pStyle w:val="ListParagraph"/>
+        <w:numPr>
+          <w:ilvl w:val="1"/>
+          <w:numId w:val="1"/>
+        </w:numPr>
+        <w:bidi w:val="0"/>
+      </w:pPr>
+      <w:r>
+        <w:t>Enabled</w:t>
+      </w:r>
+    </w:p>
+    <w:p>
+      <w:pPr>
+        <w:pStyle w:val="ListParagraph"/>
+        <w:numPr>
+          <w:ilvl w:val="0"/>
+          <w:numId w:val="1"/>
+        </w:numPr>
+        <w:bidi w:val="0"/>
+      </w:pPr>
+      <w:r>
+        <w:t>Messages (strings used by the module)</w:t>
+      </w:r>
+      <w:r>
+        <w:t>.</w:t>
+      </w:r>
+    </w:p>
+    <w:p>
+      <w:pPr>
+        <w:pStyle w:val="ListParagraph"/>
+        <w:numPr>
+          <w:ilvl w:val="0"/>
+          <w:numId w:val="1"/>
+        </w:numPr>
+        <w:bidi w:val="0"/>
+      </w:pPr>
+      <w:r>
+        <w:t>Actions and events</w:t>
+      </w:r>
+      <w:r>
+        <w:t>.</w:t>
+      </w:r>
+    </w:p>
+    <w:p>
+      <w:pPr>
+        <w:pStyle w:val="Heading3"/>
+        <w:bidi w:val="0"/>
+      </w:pPr>
+      <w:r>
+        <w:t>Event Editor</w:t>
+      </w:r>
+    </w:p>
+    <w:p>
+      <w:pPr>
+        <w:pStyle w:val="ListParagraph"/>
+        <w:numPr>
+          <w:ilvl w:val="0"/>
+          <w:numId w:val="1"/>
+        </w:numPr>
+        <w:bidi w:val="0"/>
+      </w:pPr>
+      <w:r>
+        <w:t>For now, just an editable list with all the custom events (should not show built-in module events generated by module configuration pages).</w:t>
+      </w:r>
+    </w:p>
+    <w:p>
+      <w:pPr>
+        <w:pStyle w:val="Heading3"/>
+        <w:bidi w:val="0"/>
+      </w:pPr>
+      <w:r>
+        <w:t>Assets</w:t>
+      </w:r>
+    </w:p>
+    <w:p>
+      <w:pPr>
+        <w:pStyle w:val="ListParagraph"/>
+        <w:numPr>
+          <w:ilvl w:val="0"/>
+          <w:numId w:val="1"/>
+        </w:numPr>
+        <w:bidi w:val="0"/>
+      </w:pPr>
+      <w:r>
+        <w:t>File explorer that shows all the assets in the system with previews and allows for manipulating them (upload, delete, move).</w:t>
+      </w:r>
+    </w:p>
+    <w:p>
+      <w:pPr>
+        <w:pStyle w:val="ListParagraph"/>
+        <w:numPr>
+          <w:ilvl w:val="0"/>
+          <w:numId w:val="1"/>
+        </w:numPr>
+        <w:bidi w:val="0"/>
+      </w:pPr>
+      <w:r>
+        <w:t>Some module configuration pages require selecting assets – these will show the asset selector, which is basically just the file explorer with an added option of “OK/Cancel” buttons to perform the selection.</w:t>
+      </w:r>
+    </w:p>
+    <w:p>
+      <w:pPr>
+        <w:pStyle w:val="ListParagraph"/>
+        <w:numPr>
+          <w:ilvl w:val="1"/>
+          <w:numId w:val="1"/>
+        </w:numPr>
+        <w:bidi w:val="0"/>
+      </w:pPr>
+      <w:r>
+        <w:t xml:space="preserve">Need to support both single selection and multiple </w:t>
+      </w:r>
+      <w:proofErr w:type="gramStart"/>
+      <w:r>
+        <w:t>selection</w:t>
+      </w:r>
+      <w:proofErr w:type="gramEnd"/>
+      <w:r>
+        <w:t>.</w:t>
+      </w:r>
+    </w:p>
+    <w:p>
+      <w:pPr>
+        <w:pStyle w:val="ListParagraph"/>
+        <w:numPr>
+          <w:ilvl w:val="0"/>
+          <w:numId w:val="1"/>
+        </w:numPr>
+        <w:bidi w:val="0"/>
+      </w:pPr>
+      <w:r>
+        <w:t>When selecting an asset for a module, by default its folder will be opened in the asset selector.</w:t>
+      </w:r>
+    </w:p>
+    <w:p>
+      <w:pPr>
+        <w:bidi w:val="0"/>
+      </w:pPr>
+    </w:p>
+    <w:p>
+      <w:pPr>
+        <w:bidi w:val="0"/>
+      </w:pPr>
+    </w:p>
+    <w:p>
+      <w:pPr>
+        <w:pStyle w:val="Heading2"/>
+        <w:bidi w:val="0"/>
+      </w:pPr>
+      <w:r>
+        <w:t>Features</w:t>
+      </w:r>
+    </w:p>
+    <w:p>
+      <w:pPr>
+        <w:pStyle w:val="ListParagraph"/>
+        <w:numPr>
+          <w:ilvl w:val="0"/>
+          <w:numId w:val="1"/>
+        </w:numPr>
+        <w:bidi w:val="0"/>
+      </w:pPr>
+      <w:r>
+        <w:t>“Duplicate module” option.</w:t>
+      </w:r>
+    </w:p>
+    <w:p>
+      <w:pPr>
+        <w:pStyle w:val="ListParagraph"/>
+        <w:numPr>
+          <w:ilvl w:val="0"/>
+          <w:numId w:val="1"/>
+        </w:numPr>
+        <w:bidi w:val="0"/>
+      </w:pPr>
+      <w:r>
+        <w:t>“Copy settings” option that can let you copy the settings of one module to another.</w:t>
+      </w:r>
+    </w:p>
+    <w:p>
+      <w:pPr>
+        <w:pStyle w:val="ListParagraph"/>
+        <w:numPr>
+          <w:ilvl w:val="0"/>
+          <w:numId w:val="1"/>
+        </w:numPr>
+        <w:bidi w:val="0"/>
+      </w:pPr>
+      <w:r>
+        <w:t>Multi-select that lets you set the value of a setting on multiple things at once</w:t>
+      </w:r>
+    </w:p>
+    <w:p>
+      <w:pPr>
+        <w:bidi w:val="0"/>
+      </w:pPr>
+    </w:p>
+    <w:p>
+      <w:pPr>
+        <w:pStyle w:val="Heading1"/>
+        <w:bidi w:val="0"/>
+      </w:pPr>
+      <w:r>
+        <w:t>Overlay</w:t>
+      </w:r>
+      <w:r>
+        <w:t>s</w:t>
+      </w:r>
+    </w:p>
+    <w:p>
+      <w:pPr>
+        <w:pStyle w:val="ListParagraph"/>
+        <w:numPr>
+          <w:ilvl w:val="0"/>
+          <w:numId w:val="1"/>
+        </w:numPr>
+        <w:bidi w:val="0"/>
+      </w:pPr>
+      <w:r>
+        <w:t>Overlay editor similar to the SE one.</w:t>
+      </w:r>
+    </w:p>
+    <w:p>
+      <w:pPr>
+        <w:pStyle w:val="ListParagraph"/>
+        <w:numPr>
+          <w:ilvl w:val="0"/>
+          <w:numId w:val="1"/>
+        </w:numPr>
+        <w:bidi w:val="0"/>
+      </w:pPr>
+      <w:r>
+        <w:t xml:space="preserve">Widgets taken from modules: add widget </w:t>
+      </w:r>
+      <w:r>
+        <w:sym w:font="Wingdings" w:char="F0E0"/>
+      </w:r>
+      <w:r>
+        <w:t xml:space="preserve"> module selection </w:t>
+      </w:r>
+      <w:r>
+        <w:sym w:font="Wingdings" w:char="F0E0"/>
+      </w:r>
+      <w:r>
+        <w:t xml:space="preserve"> widget selection.</w:t>
+      </w:r>
+    </w:p>
+    <w:p>
+      <w:pPr>
+        <w:pStyle w:val="ListParagraph"/>
+        <w:numPr>
+          <w:ilvl w:val="1"/>
+          <w:numId w:val="1"/>
+        </w:numPr>
+        <w:bidi w:val="0"/>
+      </w:pPr>
       <w:r>
         <w:lastRenderedPageBreak/>
-        <w:t>available on the channel, with a “refresh” option for reacquiring that list (through the Twitch API).</w:t>
-      </w:r>
-    </w:p>
-    <w:p>
-      <w:pPr>
-        <w:pStyle w:val="Heading3"/>
-        <w:bidi w:val="0"/>
-      </w:pPr>
-      <w:r>
-        <w:t>Modules</w:t>
-      </w:r>
-    </w:p>
-    <w:p>
-      <w:pPr>
-        <w:pStyle w:val="ListParagraph"/>
-        <w:numPr>
-          <w:ilvl w:val="0"/>
-          <w:numId w:val="1"/>
-        </w:numPr>
-        <w:bidi w:val="0"/>
-      </w:pPr>
-      <w:r>
-        <w:t>Module selection: add/remove modules</w:t>
-      </w:r>
-      <w:r>
-        <w:t>.</w:t>
-      </w:r>
-    </w:p>
-    <w:p>
-      <w:pPr>
-        <w:pStyle w:val="ListParagraph"/>
-        <w:numPr>
-          <w:ilvl w:val="0"/>
-          <w:numId w:val="1"/>
-        </w:numPr>
-        <w:bidi w:val="0"/>
-      </w:pPr>
-      <w:r>
-        <w:t>List of present modules</w:t>
-      </w:r>
-      <w:r>
-        <w:t>, configuration page for each one.</w:t>
-      </w:r>
-    </w:p>
-    <w:p>
-      <w:pPr>
-        <w:pStyle w:val="Heading4"/>
-        <w:bidi w:val="0"/>
-      </w:pPr>
-      <w:r>
-        <w:t>Module Configuration</w:t>
-      </w:r>
-    </w:p>
-    <w:p>
-      <w:pPr>
-        <w:pStyle w:val="ListParagraph"/>
-        <w:numPr>
-          <w:ilvl w:val="0"/>
-          <w:numId w:val="1"/>
-        </w:numPr>
-        <w:bidi w:val="0"/>
-      </w:pPr>
-      <w:r>
-        <w:t>Fields:</w:t>
+        <w:t>Also possibly some general things, such as static images or whatever (not really what this bot is meant for, but some things might fit here).</w:t>
+      </w:r>
+    </w:p>
+    <w:p>
+      <w:pPr>
+        <w:pStyle w:val="ListParagraph"/>
+        <w:numPr>
+          <w:ilvl w:val="0"/>
+          <w:numId w:val="1"/>
+        </w:numPr>
+        <w:bidi w:val="0"/>
+      </w:pPr>
+      <w:r>
+        <w:t xml:space="preserve">Expose widgets </w:t>
+      </w:r>
+      <w:r>
+        <w:t>which</w:t>
+      </w:r>
+      <w:r>
+        <w:t xml:space="preserve"> can accept contents (e.g. image or text display) that can be used in events.</w:t>
       </w:r>
     </w:p>
     <w:p>
@@ -841,307 +1142,6 @@
         <w:bidi w:val="0"/>
       </w:pPr>
       <w:r>
-        <w:t>Name</w:t>
-      </w:r>
-    </w:p>
-    <w:p>
-      <w:pPr>
-        <w:pStyle w:val="ListParagraph"/>
-        <w:numPr>
-          <w:ilvl w:val="1"/>
-          <w:numId w:val="1"/>
-        </w:numPr>
-        <w:bidi w:val="0"/>
-      </w:pPr>
-      <w:r>
-        <w:t>Enabled</w:t>
-      </w:r>
-    </w:p>
-    <w:p>
-      <w:pPr>
-        <w:pStyle w:val="ListParagraph"/>
-        <w:numPr>
-          <w:ilvl w:val="0"/>
-          <w:numId w:val="1"/>
-        </w:numPr>
-        <w:bidi w:val="0"/>
-      </w:pPr>
-      <w:r>
-        <w:t>Messages (strings used by the module)</w:t>
-      </w:r>
-      <w:r>
-        <w:t>.</w:t>
-      </w:r>
-    </w:p>
-    <w:p>
-      <w:pPr>
-        <w:pStyle w:val="ListParagraph"/>
-        <w:numPr>
-          <w:ilvl w:val="0"/>
-          <w:numId w:val="1"/>
-        </w:numPr>
-        <w:bidi w:val="0"/>
-      </w:pPr>
-      <w:r>
-        <w:t>Actions and events</w:t>
-      </w:r>
-      <w:r>
-        <w:t>.</w:t>
-      </w:r>
-    </w:p>
-    <w:p>
-      <w:pPr>
-        <w:pStyle w:val="Heading3"/>
-        <w:bidi w:val="0"/>
-      </w:pPr>
-      <w:r>
-        <w:t>Event Editor</w:t>
-      </w:r>
-    </w:p>
-    <w:p>
-      <w:pPr>
-        <w:pStyle w:val="ListParagraph"/>
-        <w:numPr>
-          <w:ilvl w:val="0"/>
-          <w:numId w:val="1"/>
-        </w:numPr>
-        <w:bidi w:val="0"/>
-      </w:pPr>
-      <w:r>
-        <w:t>For now, just an editable list with all the custom events (should not show built-in module events generated by module configuration pages).</w:t>
-      </w:r>
-    </w:p>
-    <w:p>
-      <w:pPr>
-        <w:pStyle w:val="Heading3"/>
-        <w:bidi w:val="0"/>
-      </w:pPr>
-      <w:r>
-        <w:t>Assets</w:t>
-      </w:r>
-    </w:p>
-    <w:p>
-      <w:pPr>
-        <w:pStyle w:val="ListParagraph"/>
-        <w:numPr>
-          <w:ilvl w:val="0"/>
-          <w:numId w:val="1"/>
-        </w:numPr>
-        <w:bidi w:val="0"/>
-      </w:pPr>
-      <w:r>
-        <w:t>File explorer that shows all the assets in the system with previews and allows for manipulating them (upload, delete, move).</w:t>
-      </w:r>
-    </w:p>
-    <w:p>
-      <w:pPr>
-        <w:pStyle w:val="ListParagraph"/>
-        <w:numPr>
-          <w:ilvl w:val="0"/>
-          <w:numId w:val="1"/>
-        </w:numPr>
-        <w:bidi w:val="0"/>
-      </w:pPr>
-      <w:r>
-        <w:t>Some module configuration pages require selecting assets – these will show the asset selector</w:t>
-      </w:r>
-      <w:r>
-        <w:t>, which is basically just the file explorer with an added option of “OK/Cancel” buttons to perform the selection.</w:t>
-      </w:r>
-    </w:p>
-    <w:p>
-      <w:pPr>
-        <w:pStyle w:val="ListParagraph"/>
-        <w:numPr>
-          <w:ilvl w:val="1"/>
-          <w:numId w:val="1"/>
-        </w:numPr>
-        <w:bidi w:val="0"/>
-      </w:pPr>
-      <w:r>
-        <w:t xml:space="preserve">Need to support both single selection and multiple </w:t>
-      </w:r>
-      <w:proofErr w:type="gramStart"/>
-      <w:r>
-        <w:t>selection</w:t>
-      </w:r>
-      <w:proofErr w:type="gramEnd"/>
-      <w:r>
-        <w:t>.</w:t>
-      </w:r>
-    </w:p>
-    <w:p>
-      <w:pPr>
-        <w:pStyle w:val="ListParagraph"/>
-        <w:numPr>
-          <w:ilvl w:val="0"/>
-          <w:numId w:val="1"/>
-        </w:numPr>
-        <w:bidi w:val="0"/>
-      </w:pPr>
-      <w:r>
-        <w:t>When selecting an asset for a module, by default its folder will be opened in the asset selector</w:t>
-      </w:r>
-      <w:r>
-        <w:t>.</w:t>
-      </w:r>
-    </w:p>
-    <w:p>
-      <w:pPr>
-        <w:bidi w:val="0"/>
-      </w:pPr>
-    </w:p>
-    <w:p>
-      <w:pPr>
-        <w:bidi w:val="0"/>
-      </w:pPr>
-    </w:p>
-    <w:p>
-      <w:pPr>
-        <w:pStyle w:val="Heading2"/>
-        <w:bidi w:val="0"/>
-      </w:pPr>
-      <w:r>
-        <w:t>Features</w:t>
-      </w:r>
-    </w:p>
-    <w:p>
-      <w:pPr>
-        <w:pStyle w:val="ListParagraph"/>
-        <w:numPr>
-          <w:ilvl w:val="0"/>
-          <w:numId w:val="1"/>
-        </w:numPr>
-        <w:bidi w:val="0"/>
-      </w:pPr>
-      <w:r>
-        <w:t>“Duplicate module” option.</w:t>
-      </w:r>
-    </w:p>
-    <w:p>
-      <w:pPr>
-        <w:pStyle w:val="ListParagraph"/>
-        <w:numPr>
-          <w:ilvl w:val="0"/>
-          <w:numId w:val="1"/>
-        </w:numPr>
-        <w:bidi w:val="0"/>
-      </w:pPr>
-      <w:r>
-        <w:t>“Copy settings” option that can let you copy the settings of one module to another.</w:t>
-      </w:r>
-    </w:p>
-    <w:p>
-      <w:pPr>
-        <w:pStyle w:val="ListParagraph"/>
-        <w:numPr>
-          <w:ilvl w:val="0"/>
-          <w:numId w:val="1"/>
-        </w:numPr>
-        <w:bidi w:val="0"/>
-      </w:pPr>
-      <w:r>
-        <w:t>Multi-select that lets you set the value of a setting on multiple things at once</w:t>
-      </w:r>
-    </w:p>
-    <w:p>
-      <w:pPr>
-        <w:bidi w:val="0"/>
-      </w:pPr>
-    </w:p>
-    <w:p>
-      <w:pPr>
-        <w:pStyle w:val="Heading1"/>
-        <w:bidi w:val="0"/>
-      </w:pPr>
-      <w:r>
-        <w:t>Overlay</w:t>
-      </w:r>
-      <w:r>
-        <w:t>s</w:t>
-      </w:r>
-    </w:p>
-    <w:p>
-      <w:pPr>
-        <w:pStyle w:val="ListParagraph"/>
-        <w:numPr>
-          <w:ilvl w:val="0"/>
-          <w:numId w:val="1"/>
-        </w:numPr>
-        <w:bidi w:val="0"/>
-      </w:pPr>
-      <w:r>
-        <w:t>Overlay editor similar to the SE one.</w:t>
-      </w:r>
-    </w:p>
-    <w:p>
-      <w:pPr>
-        <w:pStyle w:val="ListParagraph"/>
-        <w:numPr>
-          <w:ilvl w:val="0"/>
-          <w:numId w:val="1"/>
-        </w:numPr>
-        <w:bidi w:val="0"/>
-      </w:pPr>
-      <w:r>
-        <w:t xml:space="preserve">Widgets taken from modules: add widget </w:t>
-      </w:r>
-      <w:r>
-        <w:sym w:font="Wingdings" w:char="F0E0"/>
-      </w:r>
-      <w:r>
-        <w:t xml:space="preserve"> module selection </w:t>
-      </w:r>
-      <w:r>
-        <w:sym w:font="Wingdings" w:char="F0E0"/>
-      </w:r>
-      <w:r>
-        <w:t xml:space="preserve"> widget selection.</w:t>
-      </w:r>
-    </w:p>
-    <w:p>
-      <w:pPr>
-        <w:pStyle w:val="ListParagraph"/>
-        <w:numPr>
-          <w:ilvl w:val="1"/>
-          <w:numId w:val="1"/>
-        </w:numPr>
-        <w:bidi w:val="0"/>
-      </w:pPr>
-      <w:r>
-        <w:t>Also possibly some general things, such as static images or whatever (not really what this bot is meant for, but some things might fit here).</w:t>
-      </w:r>
-    </w:p>
-    <w:p>
-      <w:pPr>
-        <w:pStyle w:val="ListParagraph"/>
-        <w:numPr>
-          <w:ilvl w:val="0"/>
-          <w:numId w:val="1"/>
-        </w:numPr>
-        <w:bidi w:val="0"/>
-      </w:pPr>
-      <w:r>
-        <w:t xml:space="preserve">Expose widgets </w:t>
-      </w:r>
-      <w:r>
-        <w:t>which</w:t>
-      </w:r>
-      <w:r>
-        <w:t xml:space="preserve"> can accept contents (e.g. image or text display) that can be used in events.</w:t>
-      </w:r>
-    </w:p>
-    <w:p>
-      <w:pPr>
-        <w:pStyle w:val="ListParagraph"/>
-        <w:numPr>
-          <w:ilvl w:val="1"/>
-          <w:numId w:val="1"/>
-        </w:numPr>
-        <w:bidi w:val="0"/>
-      </w:pPr>
-      <w:r>
-        <w:lastRenderedPageBreak/>
         <w:t>Keep references and update the information in the events when the widgets or overlays change (when their names change, for example).</w:t>
       </w:r>
     </w:p>
@@ -2448,7 +2448,7 @@
 </file>
 
 <file path=customXml/itemProps1.xml><?xml version="1.0" encoding="utf-8"?>
-<ds:datastoreItem xmlns:ds="http://schemas.openxmlformats.org/officeDocument/2006/customXml" ds:itemID="{7A3A6323-62A3-4132-8DA4-3BB49E7BA8FF}">
+<ds:datastoreItem xmlns:ds="http://schemas.openxmlformats.org/officeDocument/2006/customXml" ds:itemID="{C41CD280-1AD7-41B1-83B2-3697CE44D317}">
   <ds:schemaRefs>
     <ds:schemaRef ds:uri="http://schemas.openxmlformats.org/officeDocument/2006/bibliography"/>
   </ds:schemaRefs>

</xml_diff>

<commit_message>
Treasure Hunt: Guesses reset after a configured time.
Also added some more planning and ideas.
</commit_message>
<xml_diff>
--- a/docs/New Design.docx
+++ b/docs/New Design.docx
@@ -709,602 +709,653 @@
       <w:r>
         <w:t>Consider adding an enable/disable checkbox per file for fields that use multiple file (e.g. letting you disable existing Welcome images temporarily to show a new one and then you can enable them again after you’ve shown it for the first time on stream).</w:t>
       </w:r>
+    </w:p>
+    <w:p>
+      <w:pPr>
+        <w:pStyle w:val="Heading1"/>
+        <w:bidi w:val="0"/>
+      </w:pPr>
+      <w:r>
+        <w:t>Configuration GUI</w:t>
+      </w:r>
+    </w:p>
+    <w:p>
+      <w:pPr>
+        <w:bidi w:val="0"/>
+      </w:pPr>
+      <w:r>
+        <w:t>No apply/revert option this time.</w:t>
+      </w:r>
+    </w:p>
+    <w:p>
+      <w:pPr>
+        <w:pStyle w:val="Heading2"/>
+        <w:bidi w:val="0"/>
+      </w:pPr>
+      <w:r>
+        <w:lastRenderedPageBreak/>
+        <w:t>Sections</w:t>
+      </w:r>
+    </w:p>
+    <w:p>
+      <w:pPr>
+        <w:pStyle w:val="Heading3"/>
+        <w:bidi w:val="0"/>
+      </w:pPr>
+      <w:r>
+        <w:t xml:space="preserve">Main </w:t>
+      </w:r>
+      <w:r>
+        <w:t>S</w:t>
+      </w:r>
+      <w:r>
+        <w:t>ettings</w:t>
+      </w:r>
+    </w:p>
+    <w:p>
+      <w:pPr>
+        <w:bidi w:val="0"/>
+      </w:pPr>
+      <w:r>
+        <w:t>S</w:t>
+      </w:r>
+      <w:r>
+        <w:t>ame as the old bot, minus the channel rewards part</w:t>
+      </w:r>
+      <w:r>
+        <w:t>.</w:t>
+      </w:r>
+      <w:r>
+        <w:t xml:space="preserve"> Instead, when choosing a trigger for an event, one of the options will be a channel reward, and there it’ll show the </w:t>
+      </w:r>
+      <w:r>
+        <w:t>list of rewards available on the channel, with a “refresh” option for reacquiring that list (through the Twitch API).</w:t>
+      </w:r>
+    </w:p>
+    <w:p>
+      <w:pPr>
+        <w:pStyle w:val="Heading3"/>
+        <w:bidi w:val="0"/>
+      </w:pPr>
+      <w:r>
+        <w:t>Modules</w:t>
+      </w:r>
+    </w:p>
+    <w:p>
+      <w:pPr>
+        <w:pStyle w:val="ListParagraph"/>
+        <w:numPr>
+          <w:ilvl w:val="0"/>
+          <w:numId w:val="1"/>
+        </w:numPr>
+        <w:bidi w:val="0"/>
+      </w:pPr>
+      <w:r>
+        <w:t>Module selection: add/remove modules</w:t>
+      </w:r>
+      <w:r>
+        <w:t>.</w:t>
+      </w:r>
+    </w:p>
+    <w:p>
+      <w:pPr>
+        <w:pStyle w:val="ListParagraph"/>
+        <w:numPr>
+          <w:ilvl w:val="0"/>
+          <w:numId w:val="1"/>
+        </w:numPr>
+        <w:bidi w:val="0"/>
+      </w:pPr>
+      <w:r>
+        <w:t>List of present modules</w:t>
+      </w:r>
+      <w:r>
+        <w:t>, configuration page for each one.</w:t>
+      </w:r>
+    </w:p>
+    <w:p>
+      <w:pPr>
+        <w:pStyle w:val="Heading4"/>
+        <w:bidi w:val="0"/>
+      </w:pPr>
+      <w:r>
+        <w:t>Module Configuration</w:t>
+      </w:r>
+    </w:p>
+    <w:p>
+      <w:pPr>
+        <w:pStyle w:val="ListParagraph"/>
+        <w:numPr>
+          <w:ilvl w:val="0"/>
+          <w:numId w:val="1"/>
+        </w:numPr>
+        <w:bidi w:val="0"/>
+      </w:pPr>
+      <w:r>
+        <w:t>Fields:</w:t>
+      </w:r>
+    </w:p>
+    <w:p>
+      <w:pPr>
+        <w:pStyle w:val="ListParagraph"/>
+        <w:numPr>
+          <w:ilvl w:val="1"/>
+          <w:numId w:val="1"/>
+        </w:numPr>
+        <w:bidi w:val="0"/>
+      </w:pPr>
+      <w:r>
+        <w:t>Name</w:t>
+      </w:r>
+    </w:p>
+    <w:p>
+      <w:pPr>
+        <w:pStyle w:val="ListParagraph"/>
+        <w:numPr>
+          <w:ilvl w:val="1"/>
+          <w:numId w:val="1"/>
+        </w:numPr>
+        <w:bidi w:val="0"/>
+      </w:pPr>
+      <w:r>
+        <w:t>Enabled</w:t>
+      </w:r>
+    </w:p>
+    <w:p>
+      <w:pPr>
+        <w:pStyle w:val="ListParagraph"/>
+        <w:numPr>
+          <w:ilvl w:val="0"/>
+          <w:numId w:val="1"/>
+        </w:numPr>
+        <w:bidi w:val="0"/>
+      </w:pPr>
+      <w:r>
+        <w:t>Messages (strings used by the module)</w:t>
+      </w:r>
+      <w:r>
+        <w:t>.</w:t>
+      </w:r>
+    </w:p>
+    <w:p>
+      <w:pPr>
+        <w:pStyle w:val="ListParagraph"/>
+        <w:numPr>
+          <w:ilvl w:val="0"/>
+          <w:numId w:val="1"/>
+        </w:numPr>
+        <w:bidi w:val="0"/>
+      </w:pPr>
+      <w:r>
+        <w:t>Actions and events</w:t>
+      </w:r>
+      <w:r>
+        <w:t>.</w:t>
+      </w:r>
+    </w:p>
+    <w:p>
+      <w:pPr>
+        <w:pStyle w:val="Heading3"/>
+        <w:bidi w:val="0"/>
+      </w:pPr>
+      <w:r>
+        <w:t>Event Editor</w:t>
+      </w:r>
+    </w:p>
+    <w:p>
+      <w:pPr>
+        <w:pStyle w:val="ListParagraph"/>
+        <w:numPr>
+          <w:ilvl w:val="0"/>
+          <w:numId w:val="1"/>
+        </w:numPr>
+        <w:bidi w:val="0"/>
+      </w:pPr>
+      <w:r>
+        <w:t>For now, just an editable list with all the custom events (should not show built-in module events generated by module configuration pages).</w:t>
+      </w:r>
+    </w:p>
+    <w:p>
+      <w:pPr>
+        <w:pStyle w:val="Heading3"/>
+        <w:bidi w:val="0"/>
+      </w:pPr>
+      <w:r>
+        <w:t>Assets</w:t>
+      </w:r>
+    </w:p>
+    <w:p>
+      <w:pPr>
+        <w:pStyle w:val="ListParagraph"/>
+        <w:numPr>
+          <w:ilvl w:val="0"/>
+          <w:numId w:val="1"/>
+        </w:numPr>
+        <w:bidi w:val="0"/>
+      </w:pPr>
+      <w:r>
+        <w:t>File explorer that shows all the assets in the system with previews and allows for manipulating them (upload, delete, move).</w:t>
+      </w:r>
+    </w:p>
+    <w:p>
+      <w:pPr>
+        <w:pStyle w:val="ListParagraph"/>
+        <w:numPr>
+          <w:ilvl w:val="0"/>
+          <w:numId w:val="1"/>
+        </w:numPr>
+        <w:bidi w:val="0"/>
+      </w:pPr>
+      <w:r>
+        <w:t>Some module configuration pages require selecting assets – these will show the asset selector, which is basically just the file explorer with an added option of “OK/Cancel” buttons to perform the selection.</w:t>
+      </w:r>
+    </w:p>
+    <w:p>
+      <w:pPr>
+        <w:pStyle w:val="ListParagraph"/>
+        <w:numPr>
+          <w:ilvl w:val="1"/>
+          <w:numId w:val="1"/>
+        </w:numPr>
+        <w:bidi w:val="0"/>
+      </w:pPr>
+      <w:r>
+        <w:t xml:space="preserve">Need to support both single selection and multiple </w:t>
+      </w:r>
+      <w:proofErr w:type="gramStart"/>
+      <w:r>
+        <w:t>selection</w:t>
+      </w:r>
+      <w:proofErr w:type="gramEnd"/>
+      <w:r>
+        <w:t>.</w:t>
+      </w:r>
+    </w:p>
+    <w:p>
+      <w:pPr>
+        <w:pStyle w:val="ListParagraph"/>
+        <w:numPr>
+          <w:ilvl w:val="0"/>
+          <w:numId w:val="1"/>
+        </w:numPr>
+        <w:bidi w:val="0"/>
+      </w:pPr>
+      <w:r>
+        <w:t>When selecting an asset for a module, by default its folder will be opened in the asset selector.</w:t>
+      </w:r>
+    </w:p>
+    <w:p>
+      <w:pPr>
+        <w:bidi w:val="0"/>
+      </w:pPr>
+    </w:p>
+    <w:p>
+      <w:pPr>
+        <w:bidi w:val="0"/>
+      </w:pPr>
+    </w:p>
+    <w:p>
+      <w:pPr>
+        <w:pStyle w:val="Heading2"/>
+        <w:bidi w:val="0"/>
+      </w:pPr>
+      <w:r>
+        <w:t>Features</w:t>
+      </w:r>
+    </w:p>
+    <w:p>
+      <w:pPr>
+        <w:pStyle w:val="ListParagraph"/>
+        <w:numPr>
+          <w:ilvl w:val="0"/>
+          <w:numId w:val="1"/>
+        </w:numPr>
+        <w:bidi w:val="0"/>
+      </w:pPr>
+      <w:r>
+        <w:t>“Duplicate module” option.</w:t>
+      </w:r>
+    </w:p>
+    <w:p>
+      <w:pPr>
+        <w:pStyle w:val="ListParagraph"/>
+        <w:numPr>
+          <w:ilvl w:val="0"/>
+          <w:numId w:val="1"/>
+        </w:numPr>
+        <w:bidi w:val="0"/>
+      </w:pPr>
+      <w:r>
+        <w:t>“Copy settings” option that can let you copy the settings of one module to another.</w:t>
+      </w:r>
+    </w:p>
+    <w:p>
+      <w:pPr>
+        <w:pStyle w:val="ListParagraph"/>
+        <w:numPr>
+          <w:ilvl w:val="0"/>
+          <w:numId w:val="1"/>
+        </w:numPr>
+        <w:bidi w:val="0"/>
+      </w:pPr>
+      <w:r>
+        <w:t>Multi-select that lets you set the value of a setting on multiple things at once</w:t>
+      </w:r>
+    </w:p>
+    <w:p>
+      <w:pPr>
+        <w:bidi w:val="0"/>
+      </w:pPr>
+    </w:p>
+    <w:p>
+      <w:pPr>
+        <w:pStyle w:val="Heading1"/>
+        <w:bidi w:val="0"/>
+      </w:pPr>
+      <w:r>
+        <w:t>Overlay</w:t>
+      </w:r>
+      <w:r>
+        <w:t>s</w:t>
+      </w:r>
+    </w:p>
+    <w:p>
+      <w:pPr>
+        <w:pStyle w:val="ListParagraph"/>
+        <w:numPr>
+          <w:ilvl w:val="0"/>
+          <w:numId w:val="1"/>
+        </w:numPr>
+        <w:bidi w:val="0"/>
+      </w:pPr>
+      <w:r>
+        <w:t>Overlay editor similar to the SE one.</w:t>
+      </w:r>
+    </w:p>
+    <w:p>
+      <w:pPr>
+        <w:pStyle w:val="ListParagraph"/>
+        <w:numPr>
+          <w:ilvl w:val="0"/>
+          <w:numId w:val="1"/>
+        </w:numPr>
+        <w:bidi w:val="0"/>
+      </w:pPr>
+      <w:r>
+        <w:t xml:space="preserve">Widgets taken from modules: add widget </w:t>
+      </w:r>
+      <w:r>
+        <w:sym w:font="Wingdings" w:char="F0E0"/>
+      </w:r>
+      <w:r>
+        <w:t xml:space="preserve"> module selection </w:t>
+      </w:r>
+      <w:r>
+        <w:sym w:font="Wingdings" w:char="F0E0"/>
+      </w:r>
+      <w:r>
+        <w:t xml:space="preserve"> widget selection.</w:t>
+      </w:r>
+    </w:p>
+    <w:p>
+      <w:pPr>
+        <w:pStyle w:val="ListParagraph"/>
+        <w:numPr>
+          <w:ilvl w:val="1"/>
+          <w:numId w:val="1"/>
+        </w:numPr>
+        <w:bidi w:val="0"/>
+      </w:pPr>
+      <w:r>
+        <w:lastRenderedPageBreak/>
+        <w:t>Also possibly some general things, such as static images or whatever (not really what this bot is meant for, but some things might fit here).</w:t>
+      </w:r>
+    </w:p>
+    <w:p>
+      <w:pPr>
+        <w:pStyle w:val="ListParagraph"/>
+        <w:numPr>
+          <w:ilvl w:val="0"/>
+          <w:numId w:val="1"/>
+        </w:numPr>
+        <w:bidi w:val="0"/>
+      </w:pPr>
+      <w:r>
+        <w:t xml:space="preserve">Expose widgets </w:t>
+      </w:r>
+      <w:r>
+        <w:t>which</w:t>
+      </w:r>
+      <w:r>
+        <w:t xml:space="preserve"> can accept contents (e.g. image or text display) that can be used in events.</w:t>
+      </w:r>
+    </w:p>
+    <w:p>
+      <w:pPr>
+        <w:pStyle w:val="ListParagraph"/>
+        <w:numPr>
+          <w:ilvl w:val="1"/>
+          <w:numId w:val="1"/>
+        </w:numPr>
+        <w:bidi w:val="0"/>
+      </w:pPr>
+      <w:r>
+        <w:t>Keep references and update the information in the events when the widgets or overlays change (when their names change, for example).</w:t>
+      </w:r>
+    </w:p>
+    <w:p>
+      <w:pPr>
+        <w:bidi w:val="0"/>
+      </w:pPr>
+    </w:p>
+    <w:p>
+      <w:pPr>
+        <w:pStyle w:val="Heading2"/>
+        <w:bidi w:val="0"/>
+      </w:pPr>
+      <w:r>
+        <w:t>Widgets</w:t>
+      </w:r>
+    </w:p>
+    <w:p>
+      <w:pPr>
+        <w:bidi w:val="0"/>
+      </w:pPr>
+      <w:r>
+        <w:t>These are mini-overlays to be used directly in OBS rather than in the overlay editor. They are provided by modules and each module that has them should provide a link that can be used in OBS (it should also allow opening it in the browser for testing things out).</w:t>
+      </w:r>
+    </w:p>
+    <w:p>
+      <w:pPr>
+        <w:bidi w:val="0"/>
+      </w:pPr>
+      <w:r>
+        <w:t>Consider having a widget editor which is like the overlay editor except the widgets it has available include the internal elements of the widget being edited.</w:t>
+      </w:r>
+    </w:p>
+    <w:p>
+      <w:pPr>
+        <w:bidi w:val="0"/>
+      </w:pPr>
+    </w:p>
+    <w:p>
+      <w:pPr>
+        <w:pStyle w:val="Heading1"/>
+        <w:bidi w:val="0"/>
+      </w:pPr>
+      <w:r>
+        <w:t>Connections</w:t>
+      </w:r>
+    </w:p>
+    <w:p>
+      <w:pPr>
+        <w:bidi w:val="0"/>
+      </w:pPr>
+      <w:r>
+        <w:t>Put all connections to the world outside the bot here.</w:t>
+      </w:r>
+      <w:r>
+        <w:br/>
+        <w:t>This will initially include:</w:t>
+      </w:r>
+    </w:p>
+    <w:p>
+      <w:pPr>
+        <w:pStyle w:val="ListParagraph"/>
+        <w:numPr>
+          <w:ilvl w:val="0"/>
+          <w:numId w:val="1"/>
+        </w:numPr>
+        <w:bidi w:val="0"/>
+      </w:pPr>
+      <w:r>
+        <w:t>Twitch</w:t>
+      </w:r>
+    </w:p>
+    <w:p>
+      <w:pPr>
+        <w:pStyle w:val="ListParagraph"/>
+        <w:numPr>
+          <w:ilvl w:val="1"/>
+          <w:numId w:val="1"/>
+        </w:numPr>
+        <w:bidi w:val="0"/>
+      </w:pPr>
+      <w:r>
+        <w:t>Using the full Twitch API Node.js library.</w:t>
+      </w:r>
+    </w:p>
+    <w:p>
+      <w:pPr>
+        <w:pStyle w:val="ListParagraph"/>
+        <w:numPr>
+          <w:ilvl w:val="0"/>
+          <w:numId w:val="1"/>
+        </w:numPr>
+        <w:bidi w:val="0"/>
+      </w:pPr>
+      <w:proofErr w:type="spellStart"/>
+      <w:r>
+        <w:t>StreamElements</w:t>
+      </w:r>
+      <w:proofErr w:type="spellEnd"/>
+    </w:p>
+    <w:p>
+      <w:pPr>
+        <w:bidi w:val="0"/>
+      </w:pPr>
+      <w:r>
+        <w:t>Consider adding:</w:t>
+      </w:r>
+    </w:p>
+    <w:p>
+      <w:pPr>
+        <w:pStyle w:val="ListParagraph"/>
+        <w:numPr>
+          <w:ilvl w:val="0"/>
+          <w:numId w:val="1"/>
+        </w:numPr>
+        <w:bidi w:val="0"/>
+      </w:pPr>
+      <w:r>
+        <w:t>Discord</w:t>
+      </w:r>
+    </w:p>
+    <w:p>
+      <w:pPr>
+        <w:pStyle w:val="ListParagraph"/>
+        <w:numPr>
+          <w:ilvl w:val="0"/>
+          <w:numId w:val="1"/>
+        </w:numPr>
+        <w:bidi w:val="0"/>
+      </w:pPr>
+      <w:proofErr w:type="spellStart"/>
+      <w:r>
+        <w:t>Ko</w:t>
+      </w:r>
+      <w:proofErr w:type="spellEnd"/>
+      <w:r>
+        <w:t>-fi</w:t>
+      </w:r>
+    </w:p>
+    <w:p>
+      <w:pPr>
+        <w:pStyle w:val="ListParagraph"/>
+        <w:numPr>
+          <w:ilvl w:val="0"/>
+          <w:numId w:val="1"/>
+        </w:numPr>
+        <w:bidi w:val="0"/>
+      </w:pPr>
+      <w:r>
+        <w:t>General external API with URL</w:t>
+      </w:r>
+    </w:p>
+    <w:p>
+      <w:pPr>
+        <w:bidi w:val="0"/>
+      </w:pPr>
+      <w:r>
+        <w:t>It should be possible to add a connection plug-in to support additional external connections.</w:t>
+      </w:r>
+      <w:r>
+        <w:br/>
+        <w:t>Each connection plug-in should provide a means of instantiating a connection that takes the necessary parameters (e.g. a channel name for Twitch for a single connection, or multiple names to monitor multiple streams at once, along with the credentials needed), and provide an “on” function for registering for events for an active connection.</w:t>
+      </w:r>
+    </w:p>
+    <w:p>
+      <w:pPr>
+        <w:bidi w:val="0"/>
+      </w:pPr>
+    </w:p>
+    <w:p>
+      <w:pPr>
+        <w:pStyle w:val="Heading1"/>
+        <w:bidi w:val="0"/>
+      </w:pPr>
+      <w:r>
+        <w:t>Strings</w:t>
+      </w:r>
+    </w:p>
+    <w:p>
+      <w:pPr>
+        <w:bidi w:val="0"/>
+      </w:pPr>
+      <w:proofErr w:type="gramStart"/>
+      <w:r>
+        <w:t>A generalization of the previous “responses” feature, to be used anywhere in the configuration where text can be entered.</w:t>
+      </w:r>
+      <w:proofErr w:type="gramEnd"/>
+    </w:p>
+    <w:p>
+      <w:pPr>
+        <w:bidi w:val="0"/>
+      </w:pPr>
+      <w:r>
+        <w:lastRenderedPageBreak/>
+        <w:t>Instead of variables like before, there should instead be contexts that can be attached to a situation which defines which variables are usable there.</w:t>
+      </w:r>
+    </w:p>
+    <w:p>
+      <w:pPr>
+        <w:bidi w:val="0"/>
+      </w:pPr>
+      <w:r>
+        <w:t>Each string should specify which contexts it uses, and some contexts should be attached automatically (e.g. trigger-specific contexts, such as a Twitch command context which provides access to e.g. the command cost – this context should include the Twitch message context which provides access to e.g. the sending user).</w:t>
+      </w:r>
+    </w:p>
+    <w:p>
+      <w:pPr>
+        <w:bidi w:val="0"/>
+      </w:pPr>
       <w:bookmarkStart w:id="0" w:name="_GoBack"/>
       <w:bookmarkEnd w:id="0"/>
     </w:p>
     <w:p>
       <w:pPr>
-        <w:pStyle w:val="Heading1"/>
-        <w:bidi w:val="0"/>
-      </w:pPr>
-      <w:r>
-        <w:t>Configuration GUI</w:t>
-      </w:r>
-    </w:p>
-    <w:p>
-      <w:pPr>
-        <w:bidi w:val="0"/>
-      </w:pPr>
-      <w:r>
-        <w:t>No apply/revert option this time.</w:t>
-      </w:r>
-    </w:p>
-    <w:p>
-      <w:pPr>
-        <w:pStyle w:val="Heading2"/>
-        <w:bidi w:val="0"/>
-      </w:pPr>
-      <w:r>
-        <w:lastRenderedPageBreak/>
-        <w:t>Sections</w:t>
-      </w:r>
-    </w:p>
-    <w:p>
-      <w:pPr>
-        <w:pStyle w:val="Heading3"/>
-        <w:bidi w:val="0"/>
-      </w:pPr>
-      <w:r>
-        <w:t xml:space="preserve">Main </w:t>
-      </w:r>
-      <w:r>
-        <w:t>S</w:t>
-      </w:r>
-      <w:r>
-        <w:t>ettings</w:t>
-      </w:r>
-    </w:p>
-    <w:p>
-      <w:pPr>
-        <w:bidi w:val="0"/>
-      </w:pPr>
-      <w:r>
-        <w:t>S</w:t>
-      </w:r>
-      <w:r>
-        <w:t>ame as the old bot, minus the channel rewards part</w:t>
-      </w:r>
-      <w:r>
-        <w:t>.</w:t>
-      </w:r>
-      <w:r>
-        <w:t xml:space="preserve"> Instead, when choosing a trigger for an event, one of the options will be a channel reward, and there it’ll show the </w:t>
-      </w:r>
-      <w:r>
-        <w:t>list of rewards available on the channel, with a “refresh” option for reacquiring that list (through the Twitch API).</w:t>
-      </w:r>
-    </w:p>
-    <w:p>
-      <w:pPr>
-        <w:pStyle w:val="Heading3"/>
-        <w:bidi w:val="0"/>
-      </w:pPr>
-      <w:r>
-        <w:t>Modules</w:t>
-      </w:r>
-    </w:p>
-    <w:p>
-      <w:pPr>
-        <w:pStyle w:val="ListParagraph"/>
-        <w:numPr>
-          <w:ilvl w:val="0"/>
-          <w:numId w:val="1"/>
-        </w:numPr>
-        <w:bidi w:val="0"/>
-      </w:pPr>
-      <w:r>
-        <w:t>Module selection: add/remove modules</w:t>
-      </w:r>
-      <w:r>
-        <w:t>.</w:t>
-      </w:r>
-    </w:p>
-    <w:p>
-      <w:pPr>
-        <w:pStyle w:val="ListParagraph"/>
-        <w:numPr>
-          <w:ilvl w:val="0"/>
-          <w:numId w:val="1"/>
-        </w:numPr>
-        <w:bidi w:val="0"/>
-      </w:pPr>
-      <w:r>
-        <w:t>List of present modules</w:t>
-      </w:r>
-      <w:r>
-        <w:t>, configuration page for each one.</w:t>
-      </w:r>
-    </w:p>
-    <w:p>
-      <w:pPr>
-        <w:pStyle w:val="Heading4"/>
-        <w:bidi w:val="0"/>
-      </w:pPr>
-      <w:r>
-        <w:t>Module Configuration</w:t>
-      </w:r>
-    </w:p>
-    <w:p>
-      <w:pPr>
-        <w:pStyle w:val="ListParagraph"/>
-        <w:numPr>
-          <w:ilvl w:val="0"/>
-          <w:numId w:val="1"/>
-        </w:numPr>
-        <w:bidi w:val="0"/>
-      </w:pPr>
-      <w:r>
-        <w:t>Fields:</w:t>
-      </w:r>
-    </w:p>
-    <w:p>
-      <w:pPr>
-        <w:pStyle w:val="ListParagraph"/>
-        <w:numPr>
-          <w:ilvl w:val="1"/>
-          <w:numId w:val="1"/>
-        </w:numPr>
-        <w:bidi w:val="0"/>
-      </w:pPr>
-      <w:r>
-        <w:t>Name</w:t>
-      </w:r>
-    </w:p>
-    <w:p>
-      <w:pPr>
-        <w:pStyle w:val="ListParagraph"/>
-        <w:numPr>
-          <w:ilvl w:val="1"/>
-          <w:numId w:val="1"/>
-        </w:numPr>
-        <w:bidi w:val="0"/>
-      </w:pPr>
-      <w:r>
-        <w:t>Enabled</w:t>
-      </w:r>
-    </w:p>
-    <w:p>
-      <w:pPr>
-        <w:pStyle w:val="ListParagraph"/>
-        <w:numPr>
-          <w:ilvl w:val="0"/>
-          <w:numId w:val="1"/>
-        </w:numPr>
-        <w:bidi w:val="0"/>
-      </w:pPr>
-      <w:r>
-        <w:t>Messages (strings used by the module)</w:t>
-      </w:r>
-      <w:r>
-        <w:t>.</w:t>
-      </w:r>
-    </w:p>
-    <w:p>
-      <w:pPr>
-        <w:pStyle w:val="ListParagraph"/>
-        <w:numPr>
-          <w:ilvl w:val="0"/>
-          <w:numId w:val="1"/>
-        </w:numPr>
-        <w:bidi w:val="0"/>
-      </w:pPr>
-      <w:r>
-        <w:t>Actions and events</w:t>
-      </w:r>
-      <w:r>
-        <w:t>.</w:t>
-      </w:r>
-    </w:p>
-    <w:p>
-      <w:pPr>
-        <w:pStyle w:val="Heading3"/>
-        <w:bidi w:val="0"/>
-      </w:pPr>
-      <w:r>
-        <w:t>Event Editor</w:t>
-      </w:r>
-    </w:p>
-    <w:p>
-      <w:pPr>
-        <w:pStyle w:val="ListParagraph"/>
-        <w:numPr>
-          <w:ilvl w:val="0"/>
-          <w:numId w:val="1"/>
-        </w:numPr>
-        <w:bidi w:val="0"/>
-      </w:pPr>
-      <w:r>
-        <w:t>For now, just an editable list with all the custom events (should not show built-in module events generated by module configuration pages).</w:t>
-      </w:r>
-    </w:p>
-    <w:p>
-      <w:pPr>
-        <w:pStyle w:val="Heading3"/>
-        <w:bidi w:val="0"/>
-      </w:pPr>
-      <w:r>
-        <w:t>Assets</w:t>
-      </w:r>
-    </w:p>
-    <w:p>
-      <w:pPr>
-        <w:pStyle w:val="ListParagraph"/>
-        <w:numPr>
-          <w:ilvl w:val="0"/>
-          <w:numId w:val="1"/>
-        </w:numPr>
-        <w:bidi w:val="0"/>
-      </w:pPr>
-      <w:r>
-        <w:t>File explorer that shows all the assets in the system with previews and allows for manipulating them (upload, delete, move).</w:t>
-      </w:r>
-    </w:p>
-    <w:p>
-      <w:pPr>
-        <w:pStyle w:val="ListParagraph"/>
-        <w:numPr>
-          <w:ilvl w:val="0"/>
-          <w:numId w:val="1"/>
-        </w:numPr>
-        <w:bidi w:val="0"/>
-      </w:pPr>
-      <w:r>
-        <w:t>Some module configuration pages require selecting assets – these will show the asset selector, which is basically just the file explorer with an added option of “OK/Cancel” buttons to perform the selection.</w:t>
-      </w:r>
-    </w:p>
-    <w:p>
-      <w:pPr>
-        <w:pStyle w:val="ListParagraph"/>
-        <w:numPr>
-          <w:ilvl w:val="1"/>
-          <w:numId w:val="1"/>
-        </w:numPr>
-        <w:bidi w:val="0"/>
-      </w:pPr>
-      <w:r>
-        <w:t xml:space="preserve">Need to support both single selection and multiple </w:t>
-      </w:r>
-      <w:proofErr w:type="gramStart"/>
-      <w:r>
-        <w:t>selection</w:t>
-      </w:r>
-      <w:proofErr w:type="gramEnd"/>
-      <w:r>
-        <w:t>.</w:t>
-      </w:r>
-    </w:p>
-    <w:p>
-      <w:pPr>
-        <w:pStyle w:val="ListParagraph"/>
-        <w:numPr>
-          <w:ilvl w:val="0"/>
-          <w:numId w:val="1"/>
-        </w:numPr>
-        <w:bidi w:val="0"/>
-      </w:pPr>
-      <w:r>
-        <w:t>When selecting an asset for a module, by default its folder will be opened in the asset selector.</w:t>
-      </w:r>
-    </w:p>
-    <w:p>
-      <w:pPr>
-        <w:bidi w:val="0"/>
-      </w:pPr>
-    </w:p>
-    <w:p>
-      <w:pPr>
-        <w:bidi w:val="0"/>
-      </w:pPr>
-    </w:p>
-    <w:p>
-      <w:pPr>
-        <w:pStyle w:val="Heading2"/>
-        <w:bidi w:val="0"/>
-      </w:pPr>
-      <w:r>
-        <w:t>Features</w:t>
-      </w:r>
-    </w:p>
-    <w:p>
-      <w:pPr>
-        <w:pStyle w:val="ListParagraph"/>
-        <w:numPr>
-          <w:ilvl w:val="0"/>
-          <w:numId w:val="1"/>
-        </w:numPr>
-        <w:bidi w:val="0"/>
-      </w:pPr>
-      <w:r>
-        <w:t>“Duplicate module” option.</w:t>
-      </w:r>
-    </w:p>
-    <w:p>
-      <w:pPr>
-        <w:pStyle w:val="ListParagraph"/>
-        <w:numPr>
-          <w:ilvl w:val="0"/>
-          <w:numId w:val="1"/>
-        </w:numPr>
-        <w:bidi w:val="0"/>
-      </w:pPr>
-      <w:r>
-        <w:t>“Copy settings” option that can let you copy the settings of one module to another.</w:t>
-      </w:r>
-    </w:p>
-    <w:p>
-      <w:pPr>
-        <w:pStyle w:val="ListParagraph"/>
-        <w:numPr>
-          <w:ilvl w:val="0"/>
-          <w:numId w:val="1"/>
-        </w:numPr>
-        <w:bidi w:val="0"/>
-      </w:pPr>
-      <w:r>
-        <w:t>Multi-select that lets you set the value of a setting on multiple things at once</w:t>
-      </w:r>
-    </w:p>
-    <w:p>
-      <w:pPr>
-        <w:bidi w:val="0"/>
-      </w:pPr>
-    </w:p>
-    <w:p>
-      <w:pPr>
-        <w:pStyle w:val="Heading1"/>
-        <w:bidi w:val="0"/>
-      </w:pPr>
-      <w:r>
-        <w:t>Overlay</w:t>
-      </w:r>
-      <w:r>
-        <w:t>s</w:t>
-      </w:r>
-    </w:p>
-    <w:p>
-      <w:pPr>
-        <w:pStyle w:val="ListParagraph"/>
-        <w:numPr>
-          <w:ilvl w:val="0"/>
-          <w:numId w:val="1"/>
-        </w:numPr>
-        <w:bidi w:val="0"/>
-      </w:pPr>
-      <w:r>
-        <w:t>Overlay editor similar to the SE one.</w:t>
-      </w:r>
-    </w:p>
-    <w:p>
-      <w:pPr>
-        <w:pStyle w:val="ListParagraph"/>
-        <w:numPr>
-          <w:ilvl w:val="0"/>
-          <w:numId w:val="1"/>
-        </w:numPr>
-        <w:bidi w:val="0"/>
-      </w:pPr>
-      <w:r>
-        <w:t xml:space="preserve">Widgets taken from modules: add widget </w:t>
-      </w:r>
-      <w:r>
-        <w:sym w:font="Wingdings" w:char="F0E0"/>
-      </w:r>
-      <w:r>
-        <w:t xml:space="preserve"> module selection </w:t>
-      </w:r>
-      <w:r>
-        <w:sym w:font="Wingdings" w:char="F0E0"/>
-      </w:r>
-      <w:r>
-        <w:t xml:space="preserve"> widget selection.</w:t>
-      </w:r>
-    </w:p>
-    <w:p>
-      <w:pPr>
-        <w:pStyle w:val="ListParagraph"/>
-        <w:numPr>
-          <w:ilvl w:val="1"/>
-          <w:numId w:val="1"/>
-        </w:numPr>
-        <w:bidi w:val="0"/>
-      </w:pPr>
-      <w:r>
-        <w:lastRenderedPageBreak/>
-        <w:t>Also possibly some general things, such as static images or whatever (not really what this bot is meant for, but some things might fit here).</w:t>
-      </w:r>
-    </w:p>
-    <w:p>
-      <w:pPr>
-        <w:pStyle w:val="ListParagraph"/>
-        <w:numPr>
-          <w:ilvl w:val="0"/>
-          <w:numId w:val="1"/>
-        </w:numPr>
-        <w:bidi w:val="0"/>
-      </w:pPr>
-      <w:r>
-        <w:t xml:space="preserve">Expose widgets </w:t>
-      </w:r>
-      <w:r>
-        <w:t>which</w:t>
-      </w:r>
-      <w:r>
-        <w:t xml:space="preserve"> can accept contents (e.g. image or text display) that can be used in events.</w:t>
-      </w:r>
-    </w:p>
-    <w:p>
-      <w:pPr>
-        <w:pStyle w:val="ListParagraph"/>
-        <w:numPr>
-          <w:ilvl w:val="1"/>
-          <w:numId w:val="1"/>
-        </w:numPr>
-        <w:bidi w:val="0"/>
-      </w:pPr>
-      <w:r>
-        <w:t>Keep references and update the information in the events when the widgets or overlays change (when their names change, for example).</w:t>
-      </w:r>
-    </w:p>
-    <w:p>
-      <w:pPr>
-        <w:bidi w:val="0"/>
-      </w:pPr>
-    </w:p>
-    <w:p>
-      <w:pPr>
-        <w:pStyle w:val="Heading2"/>
-        <w:bidi w:val="0"/>
-      </w:pPr>
-      <w:r>
-        <w:t>Widgets</w:t>
-      </w:r>
-    </w:p>
-    <w:p>
-      <w:pPr>
-        <w:bidi w:val="0"/>
-      </w:pPr>
-      <w:r>
-        <w:t>These are mini-overlays to be used directly in OBS rather than in the overlay editor. They are provided by modules and each module that has them should provide a link that can be used in OBS (it should also allow opening it in the browser for testing things out).</w:t>
-      </w:r>
-    </w:p>
-    <w:p>
-      <w:pPr>
-        <w:bidi w:val="0"/>
-      </w:pPr>
-      <w:r>
-        <w:t>Consider having a widget editor which is like the overlay editor except the widgets it has available include the internal elements of the widget being edited.</w:t>
-      </w:r>
-    </w:p>
-    <w:p>
-      <w:pPr>
-        <w:bidi w:val="0"/>
-      </w:pPr>
-    </w:p>
-    <w:p>
-      <w:pPr>
-        <w:pStyle w:val="Heading1"/>
-        <w:bidi w:val="0"/>
-      </w:pPr>
-      <w:r>
-        <w:t>Connections</w:t>
-      </w:r>
-    </w:p>
-    <w:p>
-      <w:pPr>
-        <w:bidi w:val="0"/>
-      </w:pPr>
-      <w:r>
-        <w:t>Put all connections to the world outside the bot here.</w:t>
-      </w:r>
-      <w:r>
-        <w:br/>
-        <w:t>This will initially include:</w:t>
-      </w:r>
-    </w:p>
-    <w:p>
-      <w:pPr>
-        <w:pStyle w:val="ListParagraph"/>
-        <w:numPr>
-          <w:ilvl w:val="0"/>
-          <w:numId w:val="1"/>
-        </w:numPr>
-        <w:bidi w:val="0"/>
-      </w:pPr>
-      <w:r>
-        <w:t>Twitch</w:t>
-      </w:r>
-    </w:p>
-    <w:p>
-      <w:pPr>
-        <w:pStyle w:val="ListParagraph"/>
-        <w:numPr>
-          <w:ilvl w:val="1"/>
-          <w:numId w:val="1"/>
-        </w:numPr>
-        <w:bidi w:val="0"/>
-      </w:pPr>
-      <w:r>
-        <w:t>Using the full Twitch API Node.js library.</w:t>
-      </w:r>
-    </w:p>
-    <w:p>
-      <w:pPr>
-        <w:pStyle w:val="ListParagraph"/>
-        <w:numPr>
-          <w:ilvl w:val="0"/>
-          <w:numId w:val="1"/>
-        </w:numPr>
-        <w:bidi w:val="0"/>
-      </w:pPr>
-      <w:proofErr w:type="spellStart"/>
-      <w:r>
-        <w:t>StreamElements</w:t>
-      </w:r>
-      <w:proofErr w:type="spellEnd"/>
-    </w:p>
-    <w:p>
-      <w:pPr>
-        <w:bidi w:val="0"/>
-      </w:pPr>
-      <w:r>
-        <w:t>Consider adding:</w:t>
-      </w:r>
-    </w:p>
-    <w:p>
-      <w:pPr>
-        <w:pStyle w:val="ListParagraph"/>
-        <w:numPr>
-          <w:ilvl w:val="0"/>
-          <w:numId w:val="1"/>
-        </w:numPr>
-        <w:bidi w:val="0"/>
-      </w:pPr>
-      <w:r>
-        <w:t>Discord</w:t>
-      </w:r>
-    </w:p>
-    <w:p>
-      <w:pPr>
-        <w:pStyle w:val="ListParagraph"/>
-        <w:numPr>
-          <w:ilvl w:val="0"/>
-          <w:numId w:val="1"/>
-        </w:numPr>
-        <w:bidi w:val="0"/>
-      </w:pPr>
-      <w:proofErr w:type="spellStart"/>
-      <w:r>
-        <w:t>Ko</w:t>
-      </w:r>
-      <w:proofErr w:type="spellEnd"/>
-      <w:r>
-        <w:t>-fi</w:t>
-      </w:r>
-    </w:p>
-    <w:p>
-      <w:pPr>
-        <w:pStyle w:val="ListParagraph"/>
-        <w:numPr>
-          <w:ilvl w:val="0"/>
-          <w:numId w:val="1"/>
-        </w:numPr>
-        <w:bidi w:val="0"/>
-      </w:pPr>
-      <w:r>
-        <w:t>General external API with URL</w:t>
-      </w:r>
-    </w:p>
-    <w:p>
-      <w:pPr>
-        <w:bidi w:val="0"/>
-      </w:pPr>
-      <w:r>
-        <w:t>It should be possible to add a connection plug-in to support additional external connections.</w:t>
-      </w:r>
-      <w:r>
-        <w:br/>
-        <w:t>Each connection plug-in should provide a means of instantiating a connection that takes the necessary parameters (e.g. a channel name for Twitch for a single connection, or multiple names to monitor multiple streams at once, along with the credentials needed), and provide an “on” function for registering for events for an active connection.</w:t>
-      </w:r>
+        <w:bidi w:val="0"/>
+      </w:pPr>
     </w:p>
     <w:p>
       <w:pPr>
@@ -2448,7 +2499,7 @@
 </file>
 
 <file path=customXml/itemProps1.xml><?xml version="1.0" encoding="utf-8"?>
-<ds:datastoreItem xmlns:ds="http://schemas.openxmlformats.org/officeDocument/2006/customXml" ds:itemID="{C41CD280-1AD7-41B1-83B2-3697CE44D317}">
+<ds:datastoreItem xmlns:ds="http://schemas.openxmlformats.org/officeDocument/2006/customXml" ds:itemID="{FAE13FEF-E886-4F85-A97C-8FA65C218F60}">
   <ds:schemaRefs>
     <ds:schemaRef ds:uri="http://schemas.openxmlformats.org/officeDocument/2006/bibliography"/>
   </ds:schemaRefs>

</xml_diff>